<commit_message>
update resume and about me
</commit_message>
<xml_diff>
--- a/assets/pdfs/Randi_Griffin_resume.docx
+++ b/assets/pdfs/Randi_Griffin_resume.docx
@@ -1,6 +1,6 @@
 
 <file path=word/document.xml><?xml version="1.0" encoding="utf-8"?>
-<w:document xmlns:wpc="http://schemas.microsoft.com/office/word/2010/wordprocessingCanvas" xmlns:cx="http://schemas.microsoft.com/office/drawing/2014/chartex" xmlns:cx1="http://schemas.microsoft.com/office/drawing/2015/9/8/chartex" xmlns:cx2="http://schemas.microsoft.com/office/drawing/2015/10/21/chartex" xmlns:cx3="http://schemas.microsoft.com/office/drawing/2016/5/9/chartex" xmlns:cx4="http://schemas.microsoft.com/office/drawing/2016/5/10/chartex" xmlns:cx5="http://schemas.microsoft.com/office/drawing/2016/5/11/chartex" xmlns:cx6="http://schemas.microsoft.com/office/drawing/2016/5/12/chartex" xmlns:cx7="http://schemas.microsoft.com/office/drawing/2016/5/13/chartex" xmlns:cx8="http://schemas.microsoft.com/office/drawing/2016/5/14/chartex" xmlns:mc="http://schemas.openxmlformats.org/markup-compatibility/2006" xmlns:aink="http://schemas.microsoft.com/office/drawing/2016/ink" xmlns:am3d="http://schemas.microsoft.com/office/drawing/2017/model3d" xmlns:o="urn:schemas-microsoft-com:office:office" xmlns:r="http://schemas.openxmlformats.org/officeDocument/2006/relationships" xmlns:m="http://schemas.openxmlformats.org/officeDocument/2006/math" xmlns:v="urn:schemas-microsoft-com:vml" xmlns:wp14="http://schemas.microsoft.com/office/word/2010/wordprocessingDrawing" xmlns:wp="http://schemas.openxmlformats.org/drawingml/2006/wordprocessingDrawing" xmlns:w10="urn:schemas-microsoft-com:office:word" xmlns:w="http://schemas.openxmlformats.org/wordprocessingml/2006/main" xmlns:w14="http://schemas.microsoft.com/office/word/2010/wordml" xmlns:w15="http://schemas.microsoft.com/office/word/2012/wordml" xmlns:w16cid="http://schemas.microsoft.com/office/word/2016/wordml/cid" xmlns:w16se="http://schemas.microsoft.com/office/word/2015/wordml/symex" xmlns:wpg="http://schemas.microsoft.com/office/word/2010/wordprocessingGroup" xmlns:wpi="http://schemas.microsoft.com/office/word/2010/wordprocessingInk" xmlns:wne="http://schemas.microsoft.com/office/word/2006/wordml" xmlns:wps="http://schemas.microsoft.com/office/word/2010/wordprocessingShape" mc:Ignorable="w14 w15 w16se w16cid wp14">
+<w:document xmlns:wpc="http://schemas.microsoft.com/office/word/2010/wordprocessingCanvas" xmlns:cx="http://schemas.microsoft.com/office/drawing/2014/chartex" xmlns:cx1="http://schemas.microsoft.com/office/drawing/2015/9/8/chartex" xmlns:cx2="http://schemas.microsoft.com/office/drawing/2015/10/21/chartex" xmlns:cx3="http://schemas.microsoft.com/office/drawing/2016/5/9/chartex" xmlns:cx4="http://schemas.microsoft.com/office/drawing/2016/5/10/chartex" xmlns:cx5="http://schemas.microsoft.com/office/drawing/2016/5/11/chartex" xmlns:cx6="http://schemas.microsoft.com/office/drawing/2016/5/12/chartex" xmlns:cx7="http://schemas.microsoft.com/office/drawing/2016/5/13/chartex" xmlns:cx8="http://schemas.microsoft.com/office/drawing/2016/5/14/chartex" xmlns:mc="http://schemas.openxmlformats.org/markup-compatibility/2006" xmlns:aink="http://schemas.microsoft.com/office/drawing/2016/ink" xmlns:am3d="http://schemas.microsoft.com/office/drawing/2017/model3d" xmlns:o="urn:schemas-microsoft-com:office:office" xmlns:r="http://schemas.openxmlformats.org/officeDocument/2006/relationships" xmlns:m="http://schemas.openxmlformats.org/officeDocument/2006/math" xmlns:v="urn:schemas-microsoft-com:vml" xmlns:wp14="http://schemas.microsoft.com/office/word/2010/wordprocessingDrawing" xmlns:wp="http://schemas.openxmlformats.org/drawingml/2006/wordprocessingDrawing" xmlns:w10="urn:schemas-microsoft-com:office:word" xmlns:w="http://schemas.openxmlformats.org/wordprocessingml/2006/main" xmlns:w14="http://schemas.microsoft.com/office/word/2010/wordml" xmlns:w15="http://schemas.microsoft.com/office/word/2012/wordml" xmlns:w16cex="http://schemas.microsoft.com/office/word/2018/wordml/cex" xmlns:w16cid="http://schemas.microsoft.com/office/word/2016/wordml/cid" xmlns:w16="http://schemas.microsoft.com/office/word/2018/wordml" xmlns:w16se="http://schemas.microsoft.com/office/word/2015/wordml/symex" xmlns:wpg="http://schemas.microsoft.com/office/word/2010/wordprocessingGroup" xmlns:wpi="http://schemas.microsoft.com/office/word/2010/wordprocessingInk" xmlns:wne="http://schemas.microsoft.com/office/word/2006/wordml" xmlns:wps="http://schemas.microsoft.com/office/word/2010/wordprocessingShape" mc:Ignorable="w14 w15 w16se w16cid w16 w16cex wp14">
   <w:body>
     <w:p>
       <w:pPr>
@@ -63,8 +63,8 @@
               <w:jc w:val="center"/>
               <w:rPr>
                 <w:color w:val="auto"/>
-                <w:sz w:val="52"/>
-                <w:szCs w:val="52"/>
+                <w:sz w:val="36"/>
+                <w:szCs w:val="36"/>
               </w:rPr>
             </w:pPr>
             <w:bookmarkStart w:id="1" w:name="_x8fm1uorkbaw" w:colFirst="0" w:colLast="0"/>
@@ -72,39 +72,13 @@
             <w:r>
               <w:rPr>
                 <w:color w:val="auto"/>
-                <w:sz w:val="52"/>
-                <w:szCs w:val="52"/>
+                <w:sz w:val="36"/>
+                <w:szCs w:val="36"/>
               </w:rPr>
               <w:t>Randi H Griffin</w:t>
             </w:r>
             <w:bookmarkStart w:id="2" w:name="_9k3t8rc6u3yd"/>
             <w:bookmarkEnd w:id="2"/>
-          </w:p>
-          <w:p>
-            <w:pPr>
-              <w:pStyle w:val="Normal1"/>
-              <w:spacing w:before="0"/>
-              <w:ind w:right="302"/>
-              <w:jc w:val="center"/>
-              <w:rPr>
-                <w:sz w:val="24"/>
-                <w:szCs w:val="24"/>
-              </w:rPr>
-            </w:pPr>
-            <w:r>
-              <w:rPr>
-                <w:sz w:val="24"/>
-                <w:szCs w:val="24"/>
-              </w:rPr>
-              <w:t>Boston, MA</w:t>
-            </w:r>
-            <w:r>
-              <w:rPr>
-                <w:sz w:val="24"/>
-                <w:szCs w:val="24"/>
-              </w:rPr>
-              <w:t xml:space="preserve"> </w:t>
-            </w:r>
           </w:p>
           <w:p>
             <w:pPr>
@@ -113,24 +87,43 @@
               <w:ind w:right="302"/>
               <w:jc w:val="center"/>
             </w:pPr>
-            <w:r>
-              <w:t xml:space="preserve">617-548-2608 </w:t>
-            </w:r>
-            <w:r>
-              <w:rPr>
-                <w:color w:val="auto"/>
-              </w:rPr>
-              <w:t xml:space="preserve"> </w:t>
-            </w:r>
-            <w:r>
-              <w:rPr>
-                <w:color w:val="auto"/>
-              </w:rPr>
-              <w:t>|</w:t>
-            </w:r>
-            <w:r>
-              <w:t xml:space="preserve">  </w:t>
-            </w:r>
+          </w:p>
+          <w:p>
+            <w:pPr>
+              <w:pStyle w:val="Normal1"/>
+              <w:spacing w:before="0" w:after="80" w:line="240" w:lineRule="auto"/>
+              <w:ind w:right="302"/>
+              <w:jc w:val="center"/>
+              <w:rPr>
+                <w:color w:val="000000" w:themeColor="text1"/>
+              </w:rPr>
+            </w:pPr>
+            <w:r>
+              <w:rPr>
+                <w:color w:val="000000" w:themeColor="text1"/>
+              </w:rPr>
+              <w:t xml:space="preserve">I am a Data Scientist with interests in the social sciences, digital marketing, and progressive analytics. In all of my endeavors, I aim to bring scientific integrity, </w:t>
+            </w:r>
+            <w:r>
+              <w:rPr>
+                <w:color w:val="000000" w:themeColor="text1"/>
+              </w:rPr>
+              <w:t xml:space="preserve">creativity, </w:t>
+            </w:r>
+            <w:r>
+              <w:rPr>
+                <w:color w:val="000000" w:themeColor="text1"/>
+              </w:rPr>
+              <w:t>a humble attitude, clear communication, and a commitment to mentorship and inclusivity.</w:t>
+            </w:r>
+          </w:p>
+          <w:p>
+            <w:pPr>
+              <w:pStyle w:val="Normal1"/>
+              <w:spacing w:before="0" w:after="80" w:line="240" w:lineRule="auto"/>
+              <w:ind w:right="302"/>
+              <w:jc w:val="center"/>
+            </w:pPr>
             <w:hyperlink r:id="rId8" w:history="1">
               <w:r>
                 <w:rPr>
@@ -263,6 +256,9 @@
           <w:p>
             <w:pPr>
               <w:pStyle w:val="Heading1"/>
+              <w:pBdr>
+                <w:bottom w:val="none" w:sz="0" w:space="0" w:color="auto"/>
+              </w:pBdr>
               <w:spacing w:before="0" w:after="120"/>
               <w:ind w:right="302"/>
               <w:rPr>
@@ -271,8 +267,6 @@
                 <w:szCs w:val="24"/>
               </w:rPr>
             </w:pPr>
-            <w:bookmarkStart w:id="4" w:name="_5bqy76zb98hv" w:colFirst="0" w:colLast="0"/>
-            <w:bookmarkEnd w:id="4"/>
             <w:r>
               <w:rPr>
                 <w:color w:val="800000"/>
@@ -285,6 +279,9 @@
           <w:p>
             <w:pPr>
               <w:pStyle w:val="Heading2"/>
+              <w:pBdr>
+                <w:bottom w:val="none" w:sz="0" w:space="0" w:color="auto"/>
+              </w:pBdr>
               <w:spacing w:before="0"/>
               <w:ind w:left="360" w:right="302" w:hanging="360"/>
               <w:rPr>
@@ -362,27 +359,7 @@
                 <w:sz w:val="20"/>
                 <w:szCs w:val="20"/>
               </w:rPr>
-              <w:t xml:space="preserve">learn, matplotlib, </w:t>
-            </w:r>
-            <w:r>
-              <w:rPr>
-                <w:rFonts w:ascii="Open Sans" w:eastAsia="Open Sans" w:hAnsi="Open Sans" w:cs="Open Sans"/>
-                <w:b w:val="0"/>
-                <w:color w:val="auto"/>
-                <w:sz w:val="20"/>
-                <w:szCs w:val="20"/>
-              </w:rPr>
-              <w:t>statsmodels</w:t>
-            </w:r>
-            <w:r>
-              <w:rPr>
-                <w:rFonts w:ascii="Open Sans" w:eastAsia="Open Sans" w:hAnsi="Open Sans" w:cs="Open Sans"/>
-                <w:b w:val="0"/>
-                <w:color w:val="auto"/>
-                <w:sz w:val="20"/>
-                <w:szCs w:val="20"/>
-              </w:rPr>
-              <w:t>)</w:t>
+              <w:t>learn, matplotlib)</w:t>
             </w:r>
             <w:r>
               <w:rPr>
@@ -438,6 +415,9 @@
           <w:p>
             <w:pPr>
               <w:pStyle w:val="Heading2"/>
+              <w:pBdr>
+                <w:bottom w:val="none" w:sz="0" w:space="0" w:color="auto"/>
+              </w:pBdr>
               <w:spacing w:before="0"/>
               <w:ind w:right="302"/>
               <w:rPr>
@@ -526,11 +506,24 @@
                 <w:szCs w:val="20"/>
               </w:rPr>
               <w:t>time series analysis, network analysis</w:t>
+            </w:r>
+            <w:r>
+              <w:rPr>
+                <w:rFonts w:ascii="Open Sans" w:eastAsia="Open Sans" w:hAnsi="Open Sans" w:cs="Open Sans"/>
+                <w:b w:val="0"/>
+                <w:color w:val="auto"/>
+                <w:sz w:val="20"/>
+                <w:szCs w:val="20"/>
+              </w:rPr>
+              <w:t>, meta-analysis</w:t>
             </w:r>
           </w:p>
           <w:p>
             <w:pPr>
               <w:pStyle w:val="Heading2"/>
+              <w:pBdr>
+                <w:bottom w:val="none" w:sz="0" w:space="0" w:color="auto"/>
+              </w:pBdr>
               <w:spacing w:before="0"/>
               <w:ind w:right="302"/>
               <w:rPr>
@@ -624,6 +617,9 @@
           <w:p>
             <w:pPr>
               <w:pStyle w:val="Heading2"/>
+              <w:pBdr>
+                <w:bottom w:val="none" w:sz="0" w:space="0" w:color="auto"/>
+              </w:pBdr>
               <w:spacing w:before="0"/>
               <w:ind w:right="302"/>
               <w:rPr>
@@ -641,7 +637,16 @@
                 <w:sz w:val="20"/>
                 <w:szCs w:val="20"/>
               </w:rPr>
-              <w:t>Tools</w:t>
+              <w:t>Other t</w:t>
+            </w:r>
+            <w:r>
+              <w:rPr>
+                <w:rFonts w:ascii="Open Sans" w:eastAsia="Open Sans" w:hAnsi="Open Sans" w:cs="Open Sans"/>
+                <w:color w:val="auto"/>
+                <w:sz w:val="20"/>
+                <w:szCs w:val="20"/>
+              </w:rPr>
+              <w:t>ools</w:t>
             </w:r>
             <w:r>
               <w:rPr>
@@ -711,34 +716,294 @@
                 <w:szCs w:val="20"/>
               </w:rPr>
               <w:t>, R Shiny</w:t>
+            </w:r>
+            <w:r>
+              <w:rPr>
+                <w:rFonts w:ascii="Open Sans" w:eastAsia="Open Sans" w:hAnsi="Open Sans" w:cs="Open Sans"/>
+                <w:b w:val="0"/>
+                <w:color w:val="auto"/>
+                <w:sz w:val="20"/>
+                <w:szCs w:val="20"/>
+              </w:rPr>
+              <w:t>, dash, Google Data Studio</w:t>
             </w:r>
           </w:p>
           <w:p>
             <w:pPr>
               <w:pStyle w:val="Heading1"/>
-              <w:spacing w:before="240" w:after="120"/>
+              <w:pBdr>
+                <w:bottom w:val="none" w:sz="0" w:space="0" w:color="auto"/>
+              </w:pBdr>
+              <w:spacing w:before="240" w:after="80"/>
               <w:ind w:right="302"/>
+              <w:rPr>
+                <w:color w:val="800000"/>
+                <w:sz w:val="20"/>
+                <w:szCs w:val="20"/>
+              </w:rPr>
+            </w:pPr>
+            <w:r>
               <w:rPr>
                 <w:color w:val="800000"/>
                 <w:sz w:val="24"/>
                 <w:szCs w:val="24"/>
               </w:rPr>
+              <w:t>EDUCATION</w:t>
+            </w:r>
+            <w:bookmarkStart w:id="4" w:name="_g58h81nci9pu" w:colFirst="0" w:colLast="0"/>
+            <w:bookmarkEnd w:id="4"/>
+          </w:p>
+          <w:p>
+            <w:pPr>
+              <w:pStyle w:val="Heading1"/>
+              <w:pBdr>
+                <w:bottom w:val="none" w:sz="0" w:space="0" w:color="auto"/>
+              </w:pBdr>
+              <w:spacing w:before="0"/>
+              <w:ind w:right="302"/>
+              <w:rPr>
+                <w:color w:val="auto"/>
+                <w:sz w:val="20"/>
+                <w:szCs w:val="20"/>
+              </w:rPr>
             </w:pPr>
             <w:r>
+              <w:rPr>
+                <w:color w:val="auto"/>
+                <w:sz w:val="20"/>
+                <w:szCs w:val="20"/>
+              </w:rPr>
+              <w:t>Ph</w:t>
+            </w:r>
+            <w:r>
+              <w:rPr>
+                <w:color w:val="auto"/>
+                <w:sz w:val="20"/>
+                <w:szCs w:val="20"/>
+              </w:rPr>
+              <w:t xml:space="preserve">.D. </w:t>
+            </w:r>
+            <w:r>
+              <w:rPr>
+                <w:color w:val="auto"/>
+                <w:sz w:val="20"/>
+                <w:szCs w:val="20"/>
+              </w:rPr>
+              <w:t xml:space="preserve">in </w:t>
+            </w:r>
+            <w:r>
+              <w:rPr>
+                <w:color w:val="auto"/>
+                <w:sz w:val="20"/>
+                <w:szCs w:val="20"/>
+              </w:rPr>
+              <w:t xml:space="preserve">Human </w:t>
+            </w:r>
+            <w:r>
+              <w:rPr>
+                <w:color w:val="auto"/>
+                <w:sz w:val="20"/>
+                <w:szCs w:val="20"/>
+              </w:rPr>
+              <w:t xml:space="preserve">Evolutionary </w:t>
+            </w:r>
+            <w:r>
+              <w:rPr>
+                <w:color w:val="auto"/>
+                <w:sz w:val="20"/>
+                <w:szCs w:val="20"/>
+              </w:rPr>
+              <w:t>Biology</w:t>
+            </w:r>
+            <w:r>
+              <w:rPr>
+                <w:color w:val="auto"/>
+                <w:sz w:val="20"/>
+                <w:szCs w:val="20"/>
+              </w:rPr>
+              <w:t>,</w:t>
+            </w:r>
+            <w:r>
+              <w:rPr>
+                <w:b w:val="0"/>
+                <w:i/>
+                <w:color w:val="auto"/>
+                <w:sz w:val="20"/>
+                <w:szCs w:val="20"/>
+              </w:rPr>
+              <w:t xml:space="preserve"> </w:t>
+            </w:r>
+            <w:r>
+              <w:rPr>
+                <w:b w:val="0"/>
+                <w:color w:val="auto"/>
+                <w:sz w:val="20"/>
+                <w:szCs w:val="20"/>
+              </w:rPr>
+              <w:t xml:space="preserve">Duke University                </w:t>
+            </w:r>
+            <w:r>
+              <w:rPr>
+                <w:b w:val="0"/>
+                <w:color w:val="auto"/>
+                <w:sz w:val="20"/>
+                <w:szCs w:val="20"/>
+              </w:rPr>
+              <w:t xml:space="preserve">                               </w:t>
+            </w:r>
+            <w:r>
+              <w:rPr>
+                <w:b w:val="0"/>
+                <w:color w:val="auto"/>
+                <w:sz w:val="20"/>
+                <w:szCs w:val="20"/>
+              </w:rPr>
+              <w:t xml:space="preserve">  </w:t>
+            </w:r>
+            <w:r>
+              <w:rPr>
+                <w:b w:val="0"/>
+                <w:color w:val="auto"/>
+                <w:sz w:val="20"/>
+                <w:szCs w:val="20"/>
+              </w:rPr>
+              <w:t xml:space="preserve">                               </w:t>
+            </w:r>
+            <w:r>
+              <w:rPr>
+                <w:b w:val="0"/>
+                <w:color w:val="808080" w:themeColor="background1" w:themeShade="80"/>
+                <w:sz w:val="20"/>
+                <w:szCs w:val="20"/>
+              </w:rPr>
+              <w:t>May 2018</w:t>
+            </w:r>
+            <w:bookmarkStart w:id="5" w:name="_czfiadnsgnzp" w:colFirst="0" w:colLast="0"/>
+            <w:bookmarkEnd w:id="5"/>
+          </w:p>
+          <w:p>
+            <w:pPr>
+              <w:pStyle w:val="Heading1"/>
+              <w:pBdr>
+                <w:bottom w:val="none" w:sz="0" w:space="0" w:color="auto"/>
+              </w:pBdr>
+              <w:spacing w:before="0"/>
+              <w:ind w:right="302"/>
+              <w:rPr>
+                <w:b w:val="0"/>
+                <w:color w:val="808080" w:themeColor="background1" w:themeShade="80"/>
+                <w:sz w:val="20"/>
+                <w:szCs w:val="20"/>
+              </w:rPr>
+            </w:pPr>
+            <w:r>
+              <w:rPr>
+                <w:color w:val="auto"/>
+                <w:sz w:val="20"/>
+                <w:szCs w:val="20"/>
+              </w:rPr>
+              <w:t>B</w:t>
+            </w:r>
+            <w:r>
+              <w:rPr>
+                <w:color w:val="auto"/>
+                <w:sz w:val="20"/>
+                <w:szCs w:val="20"/>
+              </w:rPr>
+              <w:t>.</w:t>
+            </w:r>
+            <w:r>
+              <w:rPr>
+                <w:color w:val="auto"/>
+                <w:sz w:val="20"/>
+                <w:szCs w:val="20"/>
+              </w:rPr>
+              <w:t>A</w:t>
+            </w:r>
+            <w:r>
+              <w:rPr>
+                <w:color w:val="auto"/>
+                <w:sz w:val="20"/>
+                <w:szCs w:val="20"/>
+              </w:rPr>
+              <w:t>.</w:t>
+            </w:r>
+            <w:r>
+              <w:rPr>
+                <w:color w:val="auto"/>
+                <w:sz w:val="20"/>
+                <w:szCs w:val="20"/>
+              </w:rPr>
+              <w:t xml:space="preserve"> in Human Evolutionary Biology,</w:t>
+            </w:r>
+            <w:r>
+              <w:rPr>
+                <w:b w:val="0"/>
+                <w:i/>
+                <w:color w:val="auto"/>
+                <w:sz w:val="20"/>
+                <w:szCs w:val="20"/>
+              </w:rPr>
+              <w:t xml:space="preserve"> </w:t>
+            </w:r>
+            <w:r>
+              <w:rPr>
+                <w:b w:val="0"/>
+                <w:color w:val="auto"/>
+                <w:sz w:val="20"/>
+                <w:szCs w:val="20"/>
+              </w:rPr>
+              <w:t>Harvard University</w:t>
+            </w:r>
+            <w:r>
+              <w:rPr>
+                <w:b w:val="0"/>
+                <w:color w:val="auto"/>
+                <w:sz w:val="20"/>
+                <w:szCs w:val="20"/>
+              </w:rPr>
+              <w:t xml:space="preserve">   </w:t>
+            </w:r>
+            <w:r>
+              <w:rPr>
+                <w:b w:val="0"/>
+                <w:color w:val="auto"/>
+                <w:sz w:val="20"/>
+                <w:szCs w:val="20"/>
+              </w:rPr>
+              <w:t xml:space="preserve">                                                                           </w:t>
+            </w:r>
+            <w:r>
+              <w:rPr>
+                <w:b w:val="0"/>
+                <w:color w:val="808080" w:themeColor="background1" w:themeShade="80"/>
+                <w:sz w:val="20"/>
+                <w:szCs w:val="20"/>
+              </w:rPr>
+              <w:t>May 2010</w:t>
+            </w:r>
+          </w:p>
+          <w:p>
+            <w:pPr>
+              <w:pStyle w:val="Heading1"/>
+              <w:pBdr>
+                <w:bottom w:val="none" w:sz="0" w:space="0" w:color="auto"/>
+              </w:pBdr>
+              <w:spacing w:before="240" w:after="120"/>
+              <w:ind w:right="302"/>
               <w:rPr>
                 <w:color w:val="800000"/>
                 <w:sz w:val="24"/>
                 <w:szCs w:val="24"/>
               </w:rPr>
-              <w:t>PROFESSIONAL DATA SCIENCE</w:t>
-            </w:r>
+            </w:pPr>
             <w:r>
               <w:rPr>
                 <w:color w:val="800000"/>
                 <w:sz w:val="24"/>
                 <w:szCs w:val="24"/>
               </w:rPr>
-              <w:t xml:space="preserve"> </w:t>
+              <w:t>PROFESSIONAL DATA SCIENCE</w:t>
             </w:r>
             <w:r>
               <w:rPr>
@@ -746,12 +1011,25 @@
                 <w:sz w:val="24"/>
                 <w:szCs w:val="24"/>
               </w:rPr>
+              <w:t xml:space="preserve"> </w:t>
+            </w:r>
+            <w:r>
+              <w:rPr>
+                <w:color w:val="800000"/>
+                <w:sz w:val="24"/>
+                <w:szCs w:val="24"/>
+              </w:rPr>
               <w:t>EXPERIENCE</w:t>
             </w:r>
+            <w:bookmarkStart w:id="6" w:name="_35rxd7xv5tpr" w:colFirst="0" w:colLast="0"/>
+            <w:bookmarkEnd w:id="6"/>
           </w:p>
           <w:p>
             <w:pPr>
               <w:pStyle w:val="Heading2"/>
+              <w:pBdr>
+                <w:bottom w:val="none" w:sz="0" w:space="0" w:color="auto"/>
+              </w:pBdr>
               <w:spacing w:before="0"/>
               <w:ind w:right="302"/>
               <w:rPr>
@@ -761,8 +1039,6 @@
                 <w:szCs w:val="20"/>
               </w:rPr>
             </w:pPr>
-            <w:bookmarkStart w:id="5" w:name="_35rxd7xv5tpr" w:colFirst="0" w:colLast="0"/>
-            <w:bookmarkEnd w:id="5"/>
             <w:r>
               <w:rPr>
                 <w:rFonts w:ascii="Open Sans" w:eastAsia="Open Sans" w:hAnsi="Open Sans" w:cs="Open Sans"/>
@@ -885,6 +1161,9 @@
                 <w:ilvl w:val="0"/>
                 <w:numId w:val="13"/>
               </w:numPr>
+              <w:pBdr>
+                <w:bottom w:val="none" w:sz="0" w:space="0" w:color="auto"/>
+              </w:pBdr>
               <w:spacing w:before="0"/>
               <w:ind w:right="302"/>
               <w:rPr>
@@ -903,37 +1182,89 @@
                 <w:sz w:val="20"/>
                 <w:szCs w:val="20"/>
               </w:rPr>
-              <w:t>Regularly contributed</w:t>
-            </w:r>
-            <w:r>
-              <w:rPr>
-                <w:rFonts w:ascii="Open Sans" w:eastAsia="Open Sans" w:hAnsi="Open Sans" w:cs="Open Sans"/>
-                <w:b w:val="0"/>
-                <w:color w:val="auto"/>
-                <w:sz w:val="20"/>
-                <w:szCs w:val="20"/>
-              </w:rPr>
-              <w:t xml:space="preserve"> production-grade Python and SQL code for ETLs and </w:t>
-            </w:r>
-            <w:r>
-              <w:rPr>
-                <w:rFonts w:ascii="Open Sans" w:eastAsia="Open Sans" w:hAnsi="Open Sans" w:cs="Open Sans"/>
-                <w:b w:val="0"/>
-                <w:color w:val="auto"/>
-                <w:sz w:val="20"/>
-                <w:szCs w:val="20"/>
-              </w:rPr>
-              <w:t>ad</w:t>
-            </w:r>
-            <w:r>
-              <w:rPr>
-                <w:rFonts w:ascii="Open Sans" w:eastAsia="Open Sans" w:hAnsi="Open Sans" w:cs="Open Sans"/>
-                <w:b w:val="0"/>
-                <w:color w:val="auto"/>
-                <w:sz w:val="20"/>
-                <w:szCs w:val="20"/>
-              </w:rPr>
-              <w:t xml:space="preserve"> bidding algorithms.</w:t>
+              <w:t>Developed</w:t>
+            </w:r>
+            <w:r>
+              <w:rPr>
+                <w:rFonts w:ascii="Open Sans" w:eastAsia="Open Sans" w:hAnsi="Open Sans" w:cs="Open Sans"/>
+                <w:b w:val="0"/>
+                <w:color w:val="auto"/>
+                <w:sz w:val="20"/>
+                <w:szCs w:val="20"/>
+              </w:rPr>
+              <w:t xml:space="preserve"> the company’s first</w:t>
+            </w:r>
+            <w:r>
+              <w:rPr>
+                <w:rFonts w:ascii="Open Sans" w:eastAsia="Open Sans" w:hAnsi="Open Sans" w:cs="Open Sans"/>
+                <w:b w:val="0"/>
+                <w:color w:val="auto"/>
+                <w:sz w:val="20"/>
+                <w:szCs w:val="20"/>
+              </w:rPr>
+              <w:t xml:space="preserve"> predictive model of keyword revenue-per-click to support </w:t>
+            </w:r>
+            <w:r>
+              <w:rPr>
+                <w:rFonts w:ascii="Open Sans" w:eastAsia="Open Sans" w:hAnsi="Open Sans" w:cs="Open Sans"/>
+                <w:b w:val="0"/>
+                <w:color w:val="auto"/>
+                <w:sz w:val="20"/>
+                <w:szCs w:val="20"/>
+              </w:rPr>
+              <w:t xml:space="preserve">our </w:t>
+            </w:r>
+            <w:proofErr w:type="spellStart"/>
+            <w:r>
+              <w:rPr>
+                <w:rFonts w:ascii="Open Sans" w:eastAsia="Open Sans" w:hAnsi="Open Sans" w:cs="Open Sans"/>
+                <w:b w:val="0"/>
+                <w:color w:val="auto"/>
+                <w:sz w:val="20"/>
+                <w:szCs w:val="20"/>
+              </w:rPr>
+              <w:t>searchads</w:t>
+            </w:r>
+            <w:proofErr w:type="spellEnd"/>
+            <w:r>
+              <w:rPr>
+                <w:rFonts w:ascii="Open Sans" w:eastAsia="Open Sans" w:hAnsi="Open Sans" w:cs="Open Sans"/>
+                <w:b w:val="0"/>
+                <w:color w:val="auto"/>
+                <w:sz w:val="20"/>
+                <w:szCs w:val="20"/>
+              </w:rPr>
+              <w:t xml:space="preserve"> </w:t>
+            </w:r>
+            <w:r>
+              <w:rPr>
+                <w:rFonts w:ascii="Open Sans" w:eastAsia="Open Sans" w:hAnsi="Open Sans" w:cs="Open Sans"/>
+                <w:b w:val="0"/>
+                <w:color w:val="auto"/>
+                <w:sz w:val="20"/>
+                <w:szCs w:val="20"/>
+              </w:rPr>
+              <w:t>algorithms, leveraging historical data and NLP techniques to provide smart estimates for long-tail keywords</w:t>
+            </w:r>
+            <w:r>
+              <w:rPr>
+                <w:rFonts w:ascii="Open Sans" w:eastAsia="Open Sans" w:hAnsi="Open Sans" w:cs="Open Sans"/>
+                <w:b w:val="0"/>
+                <w:color w:val="auto"/>
+                <w:sz w:val="20"/>
+                <w:szCs w:val="20"/>
+              </w:rPr>
+              <w:t xml:space="preserve">. I also </w:t>
+            </w:r>
+            <w:r>
+              <w:rPr>
+                <w:rFonts w:ascii="Open Sans" w:eastAsia="Open Sans" w:hAnsi="Open Sans" w:cs="Open Sans"/>
+                <w:b w:val="0"/>
+                <w:color w:val="auto"/>
+                <w:sz w:val="20"/>
+                <w:szCs w:val="20"/>
+              </w:rPr>
+              <w:t>designed a dash app with an interactive 3D TSNE plot to facilitate visual exploration of keyword predictions semantic space.</w:t>
             </w:r>
           </w:p>
           <w:p>
@@ -943,6 +1274,9 @@
                 <w:ilvl w:val="0"/>
                 <w:numId w:val="13"/>
               </w:numPr>
+              <w:pBdr>
+                <w:bottom w:val="none" w:sz="0" w:space="0" w:color="auto"/>
+              </w:pBdr>
               <w:spacing w:before="0"/>
               <w:ind w:right="302"/>
               <w:rPr>
@@ -961,27 +1295,107 @@
                 <w:sz w:val="20"/>
                 <w:szCs w:val="20"/>
               </w:rPr>
-              <w:t xml:space="preserve">Developed a rigorous experimentation framework for </w:t>
-            </w:r>
-            <w:r>
-              <w:rPr>
-                <w:rFonts w:ascii="Open Sans" w:eastAsia="Open Sans" w:hAnsi="Open Sans" w:cs="Open Sans"/>
-                <w:b w:val="0"/>
-                <w:color w:val="auto"/>
-                <w:sz w:val="20"/>
-                <w:szCs w:val="20"/>
-              </w:rPr>
-              <w:t>assessing the effectiveness of ad bidding algorithms</w:t>
-            </w:r>
-            <w:r>
-              <w:rPr>
-                <w:rFonts w:ascii="Open Sans" w:eastAsia="Open Sans" w:hAnsi="Open Sans" w:cs="Open Sans"/>
-                <w:b w:val="0"/>
-                <w:color w:val="auto"/>
-                <w:sz w:val="20"/>
-                <w:szCs w:val="20"/>
-              </w:rPr>
-              <w:t>.</w:t>
+              <w:t xml:space="preserve">Developed </w:t>
+            </w:r>
+            <w:r>
+              <w:rPr>
+                <w:rFonts w:ascii="Open Sans" w:eastAsia="Open Sans" w:hAnsi="Open Sans" w:cs="Open Sans"/>
+                <w:b w:val="0"/>
+                <w:color w:val="auto"/>
+                <w:sz w:val="20"/>
+                <w:szCs w:val="20"/>
+              </w:rPr>
+              <w:t xml:space="preserve">a </w:t>
+            </w:r>
+            <w:r>
+              <w:rPr>
+                <w:rFonts w:ascii="Open Sans" w:eastAsia="Open Sans" w:hAnsi="Open Sans" w:cs="Open Sans"/>
+                <w:b w:val="0"/>
+                <w:color w:val="auto"/>
+                <w:sz w:val="20"/>
+                <w:szCs w:val="20"/>
+              </w:rPr>
+              <w:t xml:space="preserve">rigorous </w:t>
+            </w:r>
+            <w:r>
+              <w:rPr>
+                <w:rFonts w:ascii="Open Sans" w:eastAsia="Open Sans" w:hAnsi="Open Sans" w:cs="Open Sans"/>
+                <w:b w:val="0"/>
+                <w:color w:val="auto"/>
+                <w:sz w:val="20"/>
+                <w:szCs w:val="20"/>
+              </w:rPr>
+              <w:t>counterfactual</w:t>
+            </w:r>
+            <w:r>
+              <w:rPr>
+                <w:rFonts w:ascii="Open Sans" w:eastAsia="Open Sans" w:hAnsi="Open Sans" w:cs="Open Sans"/>
+                <w:b w:val="0"/>
+                <w:color w:val="auto"/>
+                <w:sz w:val="20"/>
+                <w:szCs w:val="20"/>
+              </w:rPr>
+              <w:t xml:space="preserve"> experimentation framework </w:t>
+            </w:r>
+            <w:r>
+              <w:rPr>
+                <w:rFonts w:ascii="Open Sans" w:eastAsia="Open Sans" w:hAnsi="Open Sans" w:cs="Open Sans"/>
+                <w:b w:val="0"/>
+                <w:color w:val="auto"/>
+                <w:sz w:val="20"/>
+                <w:szCs w:val="20"/>
+              </w:rPr>
+              <w:t xml:space="preserve">using Bayesian structural time series models </w:t>
+            </w:r>
+            <w:r>
+              <w:rPr>
+                <w:rFonts w:ascii="Open Sans" w:eastAsia="Open Sans" w:hAnsi="Open Sans" w:cs="Open Sans"/>
+                <w:b w:val="0"/>
+                <w:color w:val="auto"/>
+                <w:sz w:val="20"/>
+                <w:szCs w:val="20"/>
+              </w:rPr>
+              <w:t xml:space="preserve">for </w:t>
+            </w:r>
+            <w:r>
+              <w:rPr>
+                <w:rFonts w:ascii="Open Sans" w:eastAsia="Open Sans" w:hAnsi="Open Sans" w:cs="Open Sans"/>
+                <w:b w:val="0"/>
+                <w:color w:val="auto"/>
+                <w:sz w:val="20"/>
+                <w:szCs w:val="20"/>
+              </w:rPr>
+              <w:t xml:space="preserve">1. </w:t>
+            </w:r>
+            <w:r>
+              <w:rPr>
+                <w:rFonts w:ascii="Open Sans" w:eastAsia="Open Sans" w:hAnsi="Open Sans" w:cs="Open Sans"/>
+                <w:b w:val="0"/>
+                <w:color w:val="auto"/>
+                <w:sz w:val="20"/>
+                <w:szCs w:val="20"/>
+              </w:rPr>
+              <w:t>Measuring</w:t>
+            </w:r>
+            <w:r>
+              <w:rPr>
+                <w:rFonts w:ascii="Open Sans" w:eastAsia="Open Sans" w:hAnsi="Open Sans" w:cs="Open Sans"/>
+                <w:b w:val="0"/>
+                <w:color w:val="auto"/>
+                <w:sz w:val="20"/>
+                <w:szCs w:val="20"/>
+              </w:rPr>
+              <w:t xml:space="preserve"> lift in marketing experiments, 2. Identifying the best markets to use as treatment and control groups in future experiments, and 3. Es</w:t>
+            </w:r>
+            <w:r>
+              <w:rPr>
+                <w:rFonts w:ascii="Open Sans" w:eastAsia="Open Sans" w:hAnsi="Open Sans" w:cs="Open Sans"/>
+                <w:b w:val="0"/>
+                <w:color w:val="auto"/>
+                <w:sz w:val="20"/>
+                <w:szCs w:val="20"/>
+              </w:rPr>
+              <w:t>timating the statistical power of future experiments.</w:t>
             </w:r>
           </w:p>
           <w:p>
@@ -991,6 +1405,9 @@
                 <w:ilvl w:val="0"/>
                 <w:numId w:val="13"/>
               </w:numPr>
+              <w:pBdr>
+                <w:bottom w:val="none" w:sz="0" w:space="0" w:color="auto"/>
+              </w:pBdr>
               <w:spacing w:before="0"/>
               <w:ind w:right="302"/>
               <w:rPr>
@@ -1009,32 +1426,15 @@
                 <w:sz w:val="20"/>
                 <w:szCs w:val="20"/>
               </w:rPr>
-              <w:t xml:space="preserve">Identified and corrected a flaw in our system for evaluating forecasting methods, which </w:t>
-            </w:r>
-            <w:r>
-              <w:rPr>
-                <w:rFonts w:ascii="Open Sans" w:eastAsia="Open Sans" w:hAnsi="Open Sans" w:cs="Open Sans"/>
-                <w:b w:val="0"/>
-                <w:color w:val="auto"/>
-                <w:sz w:val="20"/>
-                <w:szCs w:val="20"/>
-              </w:rPr>
-              <w:t>was</w:t>
-            </w:r>
-            <w:r>
-              <w:rPr>
-                <w:rFonts w:ascii="Open Sans" w:eastAsia="Open Sans" w:hAnsi="Open Sans" w:cs="Open Sans"/>
-                <w:b w:val="0"/>
-                <w:color w:val="auto"/>
-                <w:sz w:val="20"/>
-                <w:szCs w:val="20"/>
-              </w:rPr>
-              <w:t xml:space="preserve"> causing neutral changes to masquerade as up to 20% gains in accuracy.</w:t>
+              <w:t>Regularly contributed production Python and SQL code for ETLs and ad bidding algorithms.</w:t>
             </w:r>
           </w:p>
           <w:p>
             <w:pPr>
               <w:pStyle w:val="Heading2"/>
+              <w:pBdr>
+                <w:bottom w:val="none" w:sz="0" w:space="0" w:color="auto"/>
+              </w:pBdr>
               <w:spacing w:before="0"/>
               <w:ind w:right="302"/>
               <w:rPr>
@@ -1048,6 +1448,9 @@
           <w:p>
             <w:pPr>
               <w:pStyle w:val="Heading2"/>
+              <w:pBdr>
+                <w:bottom w:val="none" w:sz="0" w:space="0" w:color="auto"/>
+              </w:pBdr>
               <w:spacing w:before="0"/>
               <w:ind w:right="302"/>
               <w:rPr>
@@ -1064,25 +1467,7 @@
                 <w:sz w:val="20"/>
                 <w:szCs w:val="20"/>
               </w:rPr>
-              <w:t>Insight Data Science</w:t>
-            </w:r>
-            <w:r>
-              <w:rPr>
-                <w:rFonts w:ascii="Open Sans" w:eastAsia="Open Sans" w:hAnsi="Open Sans" w:cs="Open Sans"/>
-                <w:color w:val="auto"/>
-                <w:sz w:val="20"/>
-                <w:szCs w:val="20"/>
-              </w:rPr>
-              <w:t>,</w:t>
-            </w:r>
-            <w:r>
-              <w:rPr>
-                <w:rFonts w:ascii="Open Sans" w:eastAsia="Open Sans" w:hAnsi="Open Sans" w:cs="Open Sans"/>
-                <w:color w:val="auto"/>
-                <w:sz w:val="20"/>
-                <w:szCs w:val="20"/>
-              </w:rPr>
-              <w:t xml:space="preserve"> </w:t>
+              <w:t xml:space="preserve">Stand Up America, </w:t>
             </w:r>
             <w:r>
               <w:rPr>
@@ -1093,16 +1478,7 @@
                 <w:sz w:val="20"/>
                 <w:szCs w:val="20"/>
               </w:rPr>
-              <w:t>Data Science</w:t>
-            </w:r>
-            <w:r>
-              <w:rPr>
-                <w:rFonts w:ascii="Open Sans" w:eastAsia="Open Sans" w:hAnsi="Open Sans" w:cs="Open Sans"/>
-                <w:color w:val="auto"/>
-                <w:sz w:val="20"/>
-                <w:szCs w:val="20"/>
-              </w:rPr>
-              <w:t xml:space="preserve"> </w:t>
+              <w:t xml:space="preserve">Data </w:t>
             </w:r>
             <w:r>
               <w:rPr>
@@ -1113,8 +1489,9 @@
                 <w:sz w:val="20"/>
                 <w:szCs w:val="20"/>
               </w:rPr>
-              <w:t>Fellow</w:t>
-            </w:r>
+              <w:t xml:space="preserve">Consultant (contract </w:t>
+            </w:r>
+            <w:proofErr w:type="gramStart"/>
             <w:r>
               <w:rPr>
                 <w:rFonts w:ascii="Open Sans" w:eastAsia="Open Sans" w:hAnsi="Open Sans" w:cs="Open Sans"/>
@@ -1124,8 +1501,9 @@
                 <w:sz w:val="20"/>
                 <w:szCs w:val="20"/>
               </w:rPr>
-              <w:t xml:space="preserve"> </w:t>
-            </w:r>
+              <w:t xml:space="preserve">role)   </w:t>
+            </w:r>
+            <w:proofErr w:type="gramEnd"/>
             <w:r>
               <w:rPr>
                 <w:rFonts w:ascii="Open Sans" w:eastAsia="Open Sans" w:hAnsi="Open Sans" w:cs="Open Sans"/>
@@ -1135,18 +1513,7 @@
                 <w:sz w:val="20"/>
                 <w:szCs w:val="20"/>
               </w:rPr>
-              <w:t xml:space="preserve">                                                             </w:t>
-            </w:r>
-            <w:r>
-              <w:rPr>
-                <w:rFonts w:ascii="Open Sans" w:eastAsia="Open Sans" w:hAnsi="Open Sans" w:cs="Open Sans"/>
-                <w:b w:val="0"/>
-                <w:i/>
-                <w:color w:val="auto"/>
-                <w:sz w:val="20"/>
-                <w:szCs w:val="20"/>
-              </w:rPr>
-              <w:t xml:space="preserve">  </w:t>
+              <w:t xml:space="preserve">                                                      </w:t>
             </w:r>
             <w:r>
               <w:rPr>
@@ -1156,7 +1523,27 @@
                 <w:sz w:val="20"/>
                 <w:szCs w:val="20"/>
               </w:rPr>
-              <w:t>Boston, MA, Sep 2018</w:t>
+              <w:t>Remote, Oct</w:t>
+            </w:r>
+            <w:r>
+              <w:rPr>
+                <w:rFonts w:ascii="Open Sans" w:eastAsia="Open Sans" w:hAnsi="Open Sans" w:cs="Open Sans"/>
+                <w:b w:val="0"/>
+                <w:color w:val="808080" w:themeColor="background1" w:themeShade="80"/>
+                <w:sz w:val="20"/>
+                <w:szCs w:val="20"/>
+              </w:rPr>
+              <w:t xml:space="preserve"> 20</w:t>
+            </w:r>
+            <w:r>
+              <w:rPr>
+                <w:rFonts w:ascii="Open Sans" w:eastAsia="Open Sans" w:hAnsi="Open Sans" w:cs="Open Sans"/>
+                <w:b w:val="0"/>
+                <w:color w:val="808080" w:themeColor="background1" w:themeShade="80"/>
+                <w:sz w:val="20"/>
+                <w:szCs w:val="20"/>
+              </w:rPr>
+              <w:t>20</w:t>
             </w:r>
             <w:r>
               <w:rPr>
@@ -1177,7 +1564,7 @@
                 <w:sz w:val="20"/>
                 <w:szCs w:val="20"/>
               </w:rPr>
-              <w:t>Nov 2018</w:t>
+              <w:t>Nov 2020</w:t>
             </w:r>
             <w:r>
               <w:rPr>
@@ -1196,6 +1583,9 @@
                 <w:ilvl w:val="0"/>
                 <w:numId w:val="12"/>
               </w:numPr>
+              <w:pBdr>
+                <w:bottom w:val="none" w:sz="0" w:space="0" w:color="auto"/>
+              </w:pBdr>
               <w:spacing w:before="0"/>
               <w:ind w:left="360" w:right="302"/>
               <w:rPr>
@@ -1214,52 +1604,71 @@
                 <w:sz w:val="20"/>
                 <w:szCs w:val="20"/>
               </w:rPr>
-              <w:t>D</w:t>
-            </w:r>
-            <w:r>
-              <w:rPr>
-                <w:rFonts w:ascii="Open Sans" w:eastAsia="Open Sans" w:hAnsi="Open Sans" w:cs="Open Sans"/>
-                <w:b w:val="0"/>
-                <w:color w:val="auto"/>
-                <w:sz w:val="20"/>
-                <w:szCs w:val="20"/>
-              </w:rPr>
-              <w:t xml:space="preserve">eveloped </w:t>
-            </w:r>
-            <w:r>
-              <w:rPr>
-                <w:rFonts w:ascii="Open Sans" w:eastAsia="Open Sans" w:hAnsi="Open Sans" w:cs="Open Sans"/>
-                <w:b w:val="0"/>
-                <w:color w:val="auto"/>
-                <w:sz w:val="20"/>
-                <w:szCs w:val="20"/>
-              </w:rPr>
-              <w:t xml:space="preserve">a logistic regression </w:t>
-            </w:r>
-            <w:r>
-              <w:rPr>
-                <w:rFonts w:ascii="Open Sans" w:eastAsia="Open Sans" w:hAnsi="Open Sans" w:cs="Open Sans"/>
-                <w:b w:val="0"/>
-                <w:color w:val="auto"/>
-                <w:sz w:val="20"/>
-                <w:szCs w:val="20"/>
-              </w:rPr>
-              <w:t>pipeline</w:t>
-            </w:r>
-            <w:r>
-              <w:rPr>
-                <w:rFonts w:ascii="Open Sans" w:eastAsia="Open Sans" w:hAnsi="Open Sans" w:cs="Open Sans"/>
-                <w:b w:val="0"/>
-                <w:color w:val="auto"/>
-                <w:sz w:val="20"/>
-                <w:szCs w:val="20"/>
-              </w:rPr>
-              <w:t xml:space="preserve"> in Python to predict which users will subscribe</w:t>
-            </w:r>
-            <w:r>
-              <w:rPr>
-                <w:rFonts w:ascii="Open Sans" w:eastAsia="Open Sans" w:hAnsi="Open Sans" w:cs="Open Sans"/>
-                <w:b w:val="0"/>
+              <w:t xml:space="preserve">This temporary role focused on get-out-the-vote efforts on behalf of the Democratic Party in the 2020 presidential election. </w:t>
+            </w:r>
+            <w:r>
+              <w:rPr>
+                <w:rFonts w:ascii="Open Sans" w:eastAsia="Open Sans" w:hAnsi="Open Sans" w:cs="Open Sans"/>
+                <w:b w:val="0"/>
+                <w:color w:val="auto"/>
+                <w:sz w:val="20"/>
+                <w:szCs w:val="20"/>
+              </w:rPr>
+              <w:t>Responsibilities included voter data file pulls, data QA, and dashboarding using Periscope.</w:t>
+            </w:r>
+          </w:p>
+          <w:p>
+            <w:pPr>
+              <w:pStyle w:val="Heading2"/>
+              <w:pBdr>
+                <w:bottom w:val="none" w:sz="0" w:space="0" w:color="auto"/>
+              </w:pBdr>
+              <w:spacing w:before="0"/>
+              <w:ind w:right="302"/>
+              <w:rPr>
+                <w:rFonts w:ascii="Open Sans" w:eastAsia="Open Sans" w:hAnsi="Open Sans" w:cs="Open Sans"/>
+                <w:color w:val="auto"/>
+                <w:sz w:val="20"/>
+                <w:szCs w:val="20"/>
+              </w:rPr>
+            </w:pPr>
+          </w:p>
+          <w:p>
+            <w:pPr>
+              <w:pStyle w:val="Heading2"/>
+              <w:pBdr>
+                <w:bottom w:val="none" w:sz="0" w:space="0" w:color="auto"/>
+              </w:pBdr>
+              <w:spacing w:before="0"/>
+              <w:ind w:right="302"/>
+              <w:rPr>
+                <w:rFonts w:ascii="Open Sans" w:eastAsia="Open Sans" w:hAnsi="Open Sans" w:cs="Open Sans"/>
+                <w:color w:val="auto"/>
+                <w:sz w:val="20"/>
+                <w:szCs w:val="20"/>
+              </w:rPr>
+            </w:pPr>
+            <w:r>
+              <w:rPr>
+                <w:rFonts w:ascii="Open Sans" w:eastAsia="Open Sans" w:hAnsi="Open Sans" w:cs="Open Sans"/>
+                <w:color w:val="auto"/>
+                <w:sz w:val="20"/>
+                <w:szCs w:val="20"/>
+              </w:rPr>
+              <w:t>Insight Data Science</w:t>
+            </w:r>
+            <w:r>
+              <w:rPr>
+                <w:rFonts w:ascii="Open Sans" w:eastAsia="Open Sans" w:hAnsi="Open Sans" w:cs="Open Sans"/>
+                <w:color w:val="auto"/>
+                <w:sz w:val="20"/>
+                <w:szCs w:val="20"/>
+              </w:rPr>
+              <w:t>,</w:t>
+            </w:r>
+            <w:r>
+              <w:rPr>
+                <w:rFonts w:ascii="Open Sans" w:eastAsia="Open Sans" w:hAnsi="Open Sans" w:cs="Open Sans"/>
                 <w:color w:val="auto"/>
                 <w:sz w:val="20"/>
                 <w:szCs w:val="20"/>
@@ -1270,16 +1679,16 @@
               <w:rPr>
                 <w:rFonts w:ascii="Open Sans" w:eastAsia="Open Sans" w:hAnsi="Open Sans" w:cs="Open Sans"/>
                 <w:b w:val="0"/>
-                <w:color w:val="auto"/>
-                <w:sz w:val="20"/>
-                <w:szCs w:val="20"/>
-              </w:rPr>
-              <w:t>to</w:t>
-            </w:r>
-            <w:r>
-              <w:rPr>
-                <w:rFonts w:ascii="Open Sans" w:eastAsia="Open Sans" w:hAnsi="Open Sans" w:cs="Open Sans"/>
-                <w:b w:val="0"/>
+                <w:i/>
+                <w:color w:val="auto"/>
+                <w:sz w:val="20"/>
+                <w:szCs w:val="20"/>
+              </w:rPr>
+              <w:t>Data Science</w:t>
+            </w:r>
+            <w:r>
+              <w:rPr>
+                <w:rFonts w:ascii="Open Sans" w:eastAsia="Open Sans" w:hAnsi="Open Sans" w:cs="Open Sans"/>
                 <w:color w:val="auto"/>
                 <w:sz w:val="20"/>
                 <w:szCs w:val="20"/>
@@ -1290,11 +1699,85 @@
               <w:rPr>
                 <w:rFonts w:ascii="Open Sans" w:eastAsia="Open Sans" w:hAnsi="Open Sans" w:cs="Open Sans"/>
                 <w:b w:val="0"/>
-                <w:color w:val="auto"/>
-                <w:sz w:val="20"/>
-                <w:szCs w:val="20"/>
-              </w:rPr>
-              <w:t>a babysitting app.</w:t>
+                <w:i/>
+                <w:color w:val="auto"/>
+                <w:sz w:val="20"/>
+                <w:szCs w:val="20"/>
+              </w:rPr>
+              <w:t>Fellow</w:t>
+            </w:r>
+            <w:r>
+              <w:rPr>
+                <w:rFonts w:ascii="Open Sans" w:eastAsia="Open Sans" w:hAnsi="Open Sans" w:cs="Open Sans"/>
+                <w:b w:val="0"/>
+                <w:i/>
+                <w:color w:val="auto"/>
+                <w:sz w:val="20"/>
+                <w:szCs w:val="20"/>
+              </w:rPr>
+              <w:t xml:space="preserve"> </w:t>
+            </w:r>
+            <w:r>
+              <w:rPr>
+                <w:rFonts w:ascii="Open Sans" w:eastAsia="Open Sans" w:hAnsi="Open Sans" w:cs="Open Sans"/>
+                <w:b w:val="0"/>
+                <w:i/>
+                <w:color w:val="auto"/>
+                <w:sz w:val="20"/>
+                <w:szCs w:val="20"/>
+              </w:rPr>
+              <w:t xml:space="preserve">                                                             </w:t>
+            </w:r>
+            <w:r>
+              <w:rPr>
+                <w:rFonts w:ascii="Open Sans" w:eastAsia="Open Sans" w:hAnsi="Open Sans" w:cs="Open Sans"/>
+                <w:b w:val="0"/>
+                <w:i/>
+                <w:color w:val="auto"/>
+                <w:sz w:val="20"/>
+                <w:szCs w:val="20"/>
+              </w:rPr>
+              <w:t xml:space="preserve">  </w:t>
+            </w:r>
+            <w:r>
+              <w:rPr>
+                <w:rFonts w:ascii="Open Sans" w:eastAsia="Open Sans" w:hAnsi="Open Sans" w:cs="Open Sans"/>
+                <w:b w:val="0"/>
+                <w:color w:val="808080" w:themeColor="background1" w:themeShade="80"/>
+                <w:sz w:val="20"/>
+                <w:szCs w:val="20"/>
+              </w:rPr>
+              <w:t>Boston, MA, Sep 2018</w:t>
+            </w:r>
+            <w:r>
+              <w:rPr>
+                <w:rFonts w:ascii="Open Sans" w:eastAsia="Open Sans" w:hAnsi="Open Sans" w:cs="Open Sans"/>
+                <w:b w:val="0"/>
+                <w:i/>
+                <w:color w:val="808080" w:themeColor="background1" w:themeShade="80"/>
+                <w:sz w:val="20"/>
+                <w:szCs w:val="20"/>
+              </w:rPr>
+              <w:t xml:space="preserve"> – </w:t>
+            </w:r>
+            <w:r>
+              <w:rPr>
+                <w:rFonts w:ascii="Open Sans" w:eastAsia="Open Sans" w:hAnsi="Open Sans" w:cs="Open Sans"/>
+                <w:b w:val="0"/>
+                <w:color w:val="808080" w:themeColor="background1" w:themeShade="80"/>
+                <w:sz w:val="20"/>
+                <w:szCs w:val="20"/>
+              </w:rPr>
+              <w:t>Nov 2018</w:t>
+            </w:r>
+            <w:r>
+              <w:rPr>
+                <w:rFonts w:ascii="Open Sans" w:eastAsia="Open Sans" w:hAnsi="Open Sans" w:cs="Open Sans"/>
+                <w:color w:val="auto"/>
+                <w:sz w:val="20"/>
+                <w:szCs w:val="20"/>
+              </w:rPr>
+              <w:t xml:space="preserve"> </w:t>
             </w:r>
           </w:p>
           <w:p>
@@ -1304,6 +1787,9 @@
                 <w:ilvl w:val="0"/>
                 <w:numId w:val="12"/>
               </w:numPr>
+              <w:pBdr>
+                <w:bottom w:val="none" w:sz="0" w:space="0" w:color="auto"/>
+              </w:pBdr>
               <w:spacing w:before="0"/>
               <w:ind w:left="360" w:right="302"/>
               <w:rPr>
@@ -1322,77 +1808,107 @@
                 <w:sz w:val="20"/>
                 <w:szCs w:val="20"/>
               </w:rPr>
-              <w:t>G</w:t>
-            </w:r>
-            <w:r>
-              <w:rPr>
-                <w:rFonts w:ascii="Open Sans" w:eastAsia="Open Sans" w:hAnsi="Open Sans" w:cs="Open Sans"/>
-                <w:b w:val="0"/>
-                <w:color w:val="auto"/>
-                <w:sz w:val="20"/>
-                <w:szCs w:val="20"/>
-              </w:rPr>
-              <w:t xml:space="preserve">enerated </w:t>
-            </w:r>
-            <w:r>
-              <w:rPr>
-                <w:rFonts w:ascii="Open Sans" w:eastAsia="Open Sans" w:hAnsi="Open Sans" w:cs="Open Sans"/>
-                <w:b w:val="0"/>
-                <w:color w:val="auto"/>
-                <w:sz w:val="20"/>
-                <w:szCs w:val="20"/>
-              </w:rPr>
-              <w:t xml:space="preserve">novel </w:t>
-            </w:r>
-            <w:r>
-              <w:rPr>
-                <w:rFonts w:ascii="Open Sans" w:eastAsia="Open Sans" w:hAnsi="Open Sans" w:cs="Open Sans"/>
-                <w:b w:val="0"/>
-                <w:color w:val="auto"/>
-                <w:sz w:val="20"/>
-                <w:szCs w:val="20"/>
-              </w:rPr>
-              <w:t xml:space="preserve">features by geocoding </w:t>
-            </w:r>
-            <w:r>
-              <w:rPr>
-                <w:rFonts w:ascii="Open Sans" w:eastAsia="Open Sans" w:hAnsi="Open Sans" w:cs="Open Sans"/>
-                <w:b w:val="0"/>
-                <w:color w:val="auto"/>
-                <w:sz w:val="20"/>
-                <w:szCs w:val="20"/>
-              </w:rPr>
-              <w:t xml:space="preserve">4K </w:t>
-            </w:r>
-            <w:r>
-              <w:rPr>
-                <w:rFonts w:ascii="Open Sans" w:eastAsia="Open Sans" w:hAnsi="Open Sans" w:cs="Open Sans"/>
-                <w:b w:val="0"/>
-                <w:color w:val="auto"/>
-                <w:sz w:val="20"/>
-                <w:szCs w:val="20"/>
-              </w:rPr>
-              <w:t xml:space="preserve">user addresses and linking them with </w:t>
-            </w:r>
-            <w:r>
-              <w:rPr>
-                <w:rFonts w:ascii="Open Sans" w:eastAsia="Open Sans" w:hAnsi="Open Sans" w:cs="Open Sans"/>
-                <w:b w:val="0"/>
-                <w:color w:val="auto"/>
-                <w:sz w:val="20"/>
-                <w:szCs w:val="20"/>
-              </w:rPr>
-              <w:t>geospatial census</w:t>
-            </w:r>
-            <w:r>
-              <w:rPr>
-                <w:rFonts w:ascii="Open Sans" w:eastAsia="Open Sans" w:hAnsi="Open Sans" w:cs="Open Sans"/>
-                <w:b w:val="0"/>
-                <w:color w:val="auto"/>
-                <w:sz w:val="20"/>
-                <w:szCs w:val="20"/>
-              </w:rPr>
-              <w:t xml:space="preserve"> data</w:t>
+              <w:t xml:space="preserve">Built a dash app </w:t>
+            </w:r>
+            <w:r>
+              <w:rPr>
+                <w:rFonts w:ascii="Open Sans" w:eastAsia="Open Sans" w:hAnsi="Open Sans" w:cs="Open Sans"/>
+                <w:b w:val="0"/>
+                <w:color w:val="auto"/>
+                <w:sz w:val="20"/>
+                <w:szCs w:val="20"/>
+              </w:rPr>
+              <w:t xml:space="preserve">for a babysitting service </w:t>
+            </w:r>
+            <w:r>
+              <w:rPr>
+                <w:rFonts w:ascii="Open Sans" w:eastAsia="Open Sans" w:hAnsi="Open Sans" w:cs="Open Sans"/>
+                <w:b w:val="0"/>
+                <w:color w:val="auto"/>
+                <w:sz w:val="20"/>
+                <w:szCs w:val="20"/>
+              </w:rPr>
+              <w:t>that</w:t>
+            </w:r>
+            <w:r>
+              <w:rPr>
+                <w:rFonts w:ascii="Open Sans" w:eastAsia="Open Sans" w:hAnsi="Open Sans" w:cs="Open Sans"/>
+                <w:b w:val="0"/>
+                <w:color w:val="auto"/>
+                <w:sz w:val="20"/>
+                <w:szCs w:val="20"/>
+              </w:rPr>
+              <w:t xml:space="preserve"> </w:t>
+            </w:r>
+            <w:r>
+              <w:rPr>
+                <w:rFonts w:ascii="Open Sans" w:eastAsia="Open Sans" w:hAnsi="Open Sans" w:cs="Open Sans"/>
+                <w:b w:val="0"/>
+                <w:color w:val="auto"/>
+                <w:sz w:val="20"/>
+                <w:szCs w:val="20"/>
+              </w:rPr>
+              <w:t xml:space="preserve">automatically geocodes user addresses, links them with census data, and uses logistic regression to </w:t>
+            </w:r>
+            <w:r>
+              <w:rPr>
+                <w:rFonts w:ascii="Open Sans" w:eastAsia="Open Sans" w:hAnsi="Open Sans" w:cs="Open Sans"/>
+                <w:b w:val="0"/>
+                <w:color w:val="auto"/>
+                <w:sz w:val="20"/>
+                <w:szCs w:val="20"/>
+              </w:rPr>
+              <w:t>estimate</w:t>
+            </w:r>
+            <w:r>
+              <w:rPr>
+                <w:rFonts w:ascii="Open Sans" w:eastAsia="Open Sans" w:hAnsi="Open Sans" w:cs="Open Sans"/>
+                <w:b w:val="0"/>
+                <w:color w:val="auto"/>
+                <w:sz w:val="20"/>
+                <w:szCs w:val="20"/>
+              </w:rPr>
+              <w:t xml:space="preserve"> the probability that</w:t>
+            </w:r>
+            <w:r>
+              <w:rPr>
+                <w:rFonts w:ascii="Open Sans" w:eastAsia="Open Sans" w:hAnsi="Open Sans" w:cs="Open Sans"/>
+                <w:b w:val="0"/>
+                <w:color w:val="auto"/>
+                <w:sz w:val="20"/>
+                <w:szCs w:val="20"/>
+              </w:rPr>
+              <w:t xml:space="preserve"> new user</w:t>
+            </w:r>
+            <w:r>
+              <w:rPr>
+                <w:rFonts w:ascii="Open Sans" w:eastAsia="Open Sans" w:hAnsi="Open Sans" w:cs="Open Sans"/>
+                <w:b w:val="0"/>
+                <w:color w:val="auto"/>
+                <w:sz w:val="20"/>
+                <w:szCs w:val="20"/>
+              </w:rPr>
+              <w:t xml:space="preserve">s </w:t>
+            </w:r>
+            <w:r>
+              <w:rPr>
+                <w:rFonts w:ascii="Open Sans" w:eastAsia="Open Sans" w:hAnsi="Open Sans" w:cs="Open Sans"/>
+                <w:b w:val="0"/>
+                <w:color w:val="auto"/>
+                <w:sz w:val="20"/>
+                <w:szCs w:val="20"/>
+              </w:rPr>
+              <w:t>will subscribe</w:t>
+            </w:r>
+            <w:r>
+              <w:rPr>
+                <w:rFonts w:ascii="Open Sans" w:eastAsia="Open Sans" w:hAnsi="Open Sans" w:cs="Open Sans"/>
+                <w:b w:val="0"/>
+                <w:color w:val="auto"/>
+                <w:sz w:val="20"/>
+                <w:szCs w:val="20"/>
+              </w:rPr>
+              <w:t xml:space="preserve"> to the babysitting app</w:t>
             </w:r>
             <w:r>
               <w:rPr>
@@ -1403,119 +1919,24 @@
                 <w:szCs w:val="20"/>
               </w:rPr>
               <w:t>.</w:t>
+            </w:r>
+            <w:r>
+              <w:rPr>
+                <w:rFonts w:ascii="Open Sans" w:eastAsia="Open Sans" w:hAnsi="Open Sans" w:cs="Open Sans"/>
+                <w:b w:val="0"/>
+                <w:color w:val="auto"/>
+                <w:sz w:val="20"/>
+                <w:szCs w:val="20"/>
+              </w:rPr>
+              <w:t xml:space="preserve"> </w:t>
             </w:r>
           </w:p>
           <w:p>
             <w:pPr>
               <w:pStyle w:val="Heading2"/>
-              <w:numPr>
-                <w:ilvl w:val="0"/>
-                <w:numId w:val="12"/>
-              </w:numPr>
-              <w:spacing w:before="0"/>
-              <w:ind w:left="360" w:right="302"/>
-              <w:rPr>
-                <w:rFonts w:ascii="Open Sans" w:eastAsia="Open Sans" w:hAnsi="Open Sans" w:cs="Open Sans"/>
-                <w:b w:val="0"/>
-                <w:color w:val="auto"/>
-                <w:sz w:val="20"/>
-                <w:szCs w:val="20"/>
-              </w:rPr>
-            </w:pPr>
-            <w:r>
-              <w:rPr>
-                <w:rFonts w:ascii="Open Sans" w:eastAsia="Open Sans" w:hAnsi="Open Sans" w:cs="Open Sans"/>
-                <w:b w:val="0"/>
-                <w:color w:val="auto"/>
-                <w:sz w:val="20"/>
-                <w:szCs w:val="20"/>
-              </w:rPr>
-              <w:t>Built a dash app that</w:t>
-            </w:r>
-            <w:r>
-              <w:rPr>
-                <w:rFonts w:ascii="Open Sans" w:eastAsia="Open Sans" w:hAnsi="Open Sans" w:cs="Open Sans"/>
-                <w:b w:val="0"/>
-                <w:color w:val="auto"/>
-                <w:sz w:val="20"/>
-                <w:szCs w:val="20"/>
-              </w:rPr>
-              <w:t xml:space="preserve"> allow</w:t>
-            </w:r>
-            <w:r>
-              <w:rPr>
-                <w:rFonts w:ascii="Open Sans" w:eastAsia="Open Sans" w:hAnsi="Open Sans" w:cs="Open Sans"/>
-                <w:b w:val="0"/>
-                <w:color w:val="auto"/>
-                <w:sz w:val="20"/>
-                <w:szCs w:val="20"/>
-              </w:rPr>
-              <w:t>s</w:t>
-            </w:r>
-            <w:r>
-              <w:rPr>
-                <w:rFonts w:ascii="Open Sans" w:eastAsia="Open Sans" w:hAnsi="Open Sans" w:cs="Open Sans"/>
-                <w:b w:val="0"/>
-                <w:color w:val="auto"/>
-                <w:sz w:val="20"/>
-                <w:szCs w:val="20"/>
-              </w:rPr>
-              <w:t xml:space="preserve"> the company to </w:t>
-            </w:r>
-            <w:r>
-              <w:rPr>
-                <w:rFonts w:ascii="Open Sans" w:eastAsia="Open Sans" w:hAnsi="Open Sans" w:cs="Open Sans"/>
-                <w:b w:val="0"/>
-                <w:color w:val="auto"/>
-                <w:sz w:val="20"/>
-                <w:szCs w:val="20"/>
-              </w:rPr>
-              <w:t>estimate</w:t>
-            </w:r>
-            <w:r>
-              <w:rPr>
-                <w:rFonts w:ascii="Open Sans" w:eastAsia="Open Sans" w:hAnsi="Open Sans" w:cs="Open Sans"/>
-                <w:b w:val="0"/>
-                <w:color w:val="auto"/>
-                <w:sz w:val="20"/>
-                <w:szCs w:val="20"/>
-              </w:rPr>
-              <w:t xml:space="preserve"> the probability that</w:t>
-            </w:r>
-            <w:r>
-              <w:rPr>
-                <w:rFonts w:ascii="Open Sans" w:eastAsia="Open Sans" w:hAnsi="Open Sans" w:cs="Open Sans"/>
-                <w:b w:val="0"/>
-                <w:color w:val="auto"/>
-                <w:sz w:val="20"/>
-                <w:szCs w:val="20"/>
-              </w:rPr>
-              <w:t xml:space="preserve"> new user</w:t>
-            </w:r>
-            <w:r>
-              <w:rPr>
-                <w:rFonts w:ascii="Open Sans" w:eastAsia="Open Sans" w:hAnsi="Open Sans" w:cs="Open Sans"/>
-                <w:b w:val="0"/>
-                <w:color w:val="auto"/>
-                <w:sz w:val="20"/>
-                <w:szCs w:val="20"/>
-              </w:rPr>
-              <w:t xml:space="preserve">s </w:t>
-            </w:r>
-            <w:r>
-              <w:rPr>
-                <w:rFonts w:ascii="Open Sans" w:eastAsia="Open Sans" w:hAnsi="Open Sans" w:cs="Open Sans"/>
-                <w:b w:val="0"/>
-                <w:color w:val="auto"/>
-                <w:sz w:val="20"/>
-                <w:szCs w:val="20"/>
-              </w:rPr>
-              <w:t>will subscribe.</w:t>
-            </w:r>
-          </w:p>
-          <w:p>
-            <w:pPr>
-              <w:pStyle w:val="Heading2"/>
+              <w:pBdr>
+                <w:bottom w:val="none" w:sz="0" w:space="0" w:color="auto"/>
+              </w:pBdr>
               <w:spacing w:before="0"/>
               <w:ind w:right="302"/>
               <w:rPr>
@@ -1529,6 +1950,9 @@
           <w:p>
             <w:pPr>
               <w:pStyle w:val="Heading2"/>
+              <w:pBdr>
+                <w:bottom w:val="none" w:sz="0" w:space="0" w:color="auto"/>
+              </w:pBdr>
               <w:spacing w:before="0"/>
               <w:ind w:right="302"/>
               <w:rPr>
@@ -1679,8 +2103,8 @@
                 <w:szCs w:val="20"/>
               </w:rPr>
             </w:pPr>
-            <w:bookmarkStart w:id="6" w:name="_7ls03ldp7p95" w:colFirst="0" w:colLast="0"/>
-            <w:bookmarkEnd w:id="6"/>
+            <w:bookmarkStart w:id="7" w:name="_7ls03ldp7p95" w:colFirst="0" w:colLast="0"/>
+            <w:bookmarkEnd w:id="7"/>
             <w:r>
               <w:rPr>
                 <w:rFonts w:ascii="Open Sans" w:eastAsia="Open Sans" w:hAnsi="Open Sans" w:cs="Open Sans"/>
@@ -1852,7 +2276,7 @@
                 <w:sz w:val="20"/>
                 <w:szCs w:val="20"/>
               </w:rPr>
-              <w:t xml:space="preserve">Wrangled 10 years of longitudinal data and </w:t>
+              <w:t xml:space="preserve">Wrangled 10 years of data and </w:t>
             </w:r>
             <w:r>
               <w:rPr>
@@ -1872,6 +2296,26 @@
                 <w:sz w:val="20"/>
                 <w:szCs w:val="20"/>
               </w:rPr>
+              <w:t xml:space="preserve"> survival </w:t>
+            </w:r>
+            <w:r>
+              <w:rPr>
+                <w:rFonts w:ascii="Open Sans" w:eastAsia="Open Sans" w:hAnsi="Open Sans" w:cs="Open Sans"/>
+                <w:b w:val="0"/>
+                <w:color w:val="auto"/>
+                <w:sz w:val="20"/>
+                <w:szCs w:val="20"/>
+              </w:rPr>
+              <w:t>models</w:t>
+            </w:r>
+            <w:r>
+              <w:rPr>
+                <w:rFonts w:ascii="Open Sans" w:eastAsia="Open Sans" w:hAnsi="Open Sans" w:cs="Open Sans"/>
+                <w:b w:val="0"/>
+                <w:color w:val="auto"/>
+                <w:sz w:val="20"/>
+                <w:szCs w:val="20"/>
+              </w:rPr>
               <w:t xml:space="preserve"> </w:t>
             </w:r>
             <w:r>
@@ -1882,27 +2326,17 @@
                 <w:sz w:val="20"/>
                 <w:szCs w:val="20"/>
               </w:rPr>
-              <w:t xml:space="preserve">Cox </w:t>
-            </w:r>
-            <w:r>
-              <w:rPr>
-                <w:rFonts w:ascii="Open Sans" w:eastAsia="Open Sans" w:hAnsi="Open Sans" w:cs="Open Sans"/>
-                <w:b w:val="0"/>
-                <w:color w:val="auto"/>
-                <w:sz w:val="20"/>
-                <w:szCs w:val="20"/>
-              </w:rPr>
-              <w:t xml:space="preserve">survival </w:t>
-            </w:r>
-            <w:r>
-              <w:rPr>
-                <w:rFonts w:ascii="Open Sans" w:eastAsia="Open Sans" w:hAnsi="Open Sans" w:cs="Open Sans"/>
-                <w:b w:val="0"/>
-                <w:color w:val="auto"/>
-                <w:sz w:val="20"/>
-                <w:szCs w:val="20"/>
-              </w:rPr>
-              <w:t>models</w:t>
+              <w:t xml:space="preserve">to </w:t>
+            </w:r>
+            <w:r>
+              <w:rPr>
+                <w:rFonts w:ascii="Open Sans" w:eastAsia="Open Sans" w:hAnsi="Open Sans" w:cs="Open Sans"/>
+                <w:b w:val="0"/>
+                <w:color w:val="auto"/>
+                <w:sz w:val="20"/>
+                <w:szCs w:val="20"/>
+              </w:rPr>
+              <w:t>quantify</w:t>
             </w:r>
             <w:r>
               <w:rPr>
@@ -1922,17 +2356,17 @@
                 <w:sz w:val="20"/>
                 <w:szCs w:val="20"/>
               </w:rPr>
-              <w:t xml:space="preserve">to </w:t>
-            </w:r>
-            <w:r>
-              <w:rPr>
-                <w:rFonts w:ascii="Open Sans" w:eastAsia="Open Sans" w:hAnsi="Open Sans" w:cs="Open Sans"/>
-                <w:b w:val="0"/>
-                <w:color w:val="auto"/>
-                <w:sz w:val="20"/>
-                <w:szCs w:val="20"/>
-              </w:rPr>
-              <w:t>provide the first demonstration that tapeworms reduce mortality in wild primates</w:t>
+              <w:t>parasite-mediated</w:t>
+            </w:r>
+            <w:r>
+              <w:rPr>
+                <w:rFonts w:ascii="Open Sans" w:eastAsia="Open Sans" w:hAnsi="Open Sans" w:cs="Open Sans"/>
+                <w:b w:val="0"/>
+                <w:color w:val="auto"/>
+                <w:sz w:val="20"/>
+                <w:szCs w:val="20"/>
+              </w:rPr>
+              <w:t xml:space="preserve"> mortality in wild primates</w:t>
             </w:r>
             <w:r>
               <w:rPr>
@@ -2066,8 +2500,8 @@
                 <w:szCs w:val="20"/>
               </w:rPr>
             </w:pPr>
-            <w:bookmarkStart w:id="7" w:name="_940zvx2l37e2" w:colFirst="0" w:colLast="0"/>
-            <w:bookmarkEnd w:id="7"/>
+            <w:bookmarkStart w:id="8" w:name="_940zvx2l37e2" w:colFirst="0" w:colLast="0"/>
+            <w:bookmarkEnd w:id="8"/>
           </w:p>
           <w:p>
             <w:pPr>
@@ -2222,84 +2656,6 @@
                 <w:szCs w:val="20"/>
               </w:rPr>
               <w:t>3</w:t>
-            </w:r>
-          </w:p>
-          <w:p>
-            <w:pPr>
-              <w:pStyle w:val="Heading2"/>
-              <w:numPr>
-                <w:ilvl w:val="0"/>
-                <w:numId w:val="9"/>
-              </w:numPr>
-              <w:spacing w:before="0"/>
-              <w:ind w:left="360" w:right="0"/>
-              <w:rPr>
-                <w:rFonts w:ascii="Open Sans" w:eastAsia="Open Sans" w:hAnsi="Open Sans" w:cs="Open Sans"/>
-                <w:b w:val="0"/>
-                <w:color w:val="auto"/>
-                <w:sz w:val="20"/>
-                <w:szCs w:val="20"/>
-              </w:rPr>
-            </w:pPr>
-            <w:r>
-              <w:rPr>
-                <w:rFonts w:ascii="Open Sans" w:eastAsia="Open Sans" w:hAnsi="Open Sans" w:cs="Open Sans"/>
-                <w:b w:val="0"/>
-                <w:color w:val="auto"/>
-                <w:sz w:val="20"/>
-                <w:szCs w:val="20"/>
-              </w:rPr>
-              <w:t xml:space="preserve">Maintained </w:t>
-            </w:r>
-            <w:r>
-              <w:rPr>
-                <w:rFonts w:ascii="Open Sans" w:eastAsia="Open Sans" w:hAnsi="Open Sans" w:cs="Open Sans"/>
-                <w:b w:val="0"/>
-                <w:color w:val="auto"/>
-                <w:sz w:val="20"/>
-                <w:szCs w:val="20"/>
-              </w:rPr>
-              <w:t xml:space="preserve">MySQL database </w:t>
-            </w:r>
-            <w:r>
-              <w:rPr>
-                <w:rFonts w:ascii="Open Sans" w:eastAsia="Open Sans" w:hAnsi="Open Sans" w:cs="Open Sans"/>
-                <w:b w:val="0"/>
-                <w:color w:val="auto"/>
-                <w:sz w:val="20"/>
-                <w:szCs w:val="20"/>
-              </w:rPr>
-              <w:t xml:space="preserve">with ~20K records of </w:t>
-            </w:r>
-            <w:r>
-              <w:rPr>
-                <w:rFonts w:ascii="Open Sans" w:eastAsia="Open Sans" w:hAnsi="Open Sans" w:cs="Open Sans"/>
-                <w:b w:val="0"/>
-                <w:color w:val="auto"/>
-                <w:sz w:val="20"/>
-                <w:szCs w:val="20"/>
-              </w:rPr>
-              <w:t xml:space="preserve">parasites reported </w:t>
-            </w:r>
-            <w:r>
-              <w:rPr>
-                <w:rFonts w:ascii="Open Sans" w:eastAsia="Open Sans" w:hAnsi="Open Sans" w:cs="Open Sans"/>
-                <w:b w:val="0"/>
-                <w:color w:val="auto"/>
-                <w:sz w:val="20"/>
-                <w:szCs w:val="20"/>
-              </w:rPr>
-              <w:t>in wild mammals</w:t>
-            </w:r>
-            <w:r>
-              <w:rPr>
-                <w:rFonts w:ascii="Open Sans" w:eastAsia="Open Sans" w:hAnsi="Open Sans" w:cs="Open Sans"/>
-                <w:b w:val="0"/>
-                <w:color w:val="auto"/>
-                <w:sz w:val="20"/>
-                <w:szCs w:val="20"/>
-              </w:rPr>
-              <w:t>.</w:t>
             </w:r>
           </w:p>
           <w:p>
@@ -2506,23 +2862,7 @@
                 <w:sz w:val="24"/>
                 <w:szCs w:val="24"/>
               </w:rPr>
-              <w:t xml:space="preserve">INDEPENDENT </w:t>
-            </w:r>
-            <w:r>
-              <w:rPr>
-                <w:color w:val="800000"/>
-                <w:sz w:val="24"/>
-                <w:szCs w:val="24"/>
-              </w:rPr>
-              <w:t xml:space="preserve">DATA SCIENCE </w:t>
-            </w:r>
-            <w:r>
-              <w:rPr>
-                <w:color w:val="800000"/>
-                <w:sz w:val="24"/>
-                <w:szCs w:val="24"/>
-              </w:rPr>
-              <w:t>PROJECTS</w:t>
+              <w:t>OPEN SOURCE CONTRIBUTIONS</w:t>
             </w:r>
           </w:p>
           <w:p>
@@ -2532,6 +2872,7 @@
               <w:ind w:left="360" w:right="302" w:hanging="360"/>
               <w:rPr>
                 <w:b w:val="0"/>
+                <w:bCs/>
                 <w:color w:val="auto"/>
                 <w:sz w:val="20"/>
                 <w:szCs w:val="20"/>
@@ -2543,6 +2884,137 @@
                 <w:sz w:val="20"/>
                 <w:szCs w:val="20"/>
               </w:rPr>
+              <w:t>Parsons</w:t>
+            </w:r>
+            <w:r>
+              <w:rPr>
+                <w:b w:val="0"/>
+                <w:bCs/>
+                <w:color w:val="auto"/>
+                <w:sz w:val="20"/>
+                <w:szCs w:val="20"/>
+              </w:rPr>
+              <w:t xml:space="preserve">: </w:t>
+            </w:r>
+            <w:r>
+              <w:rPr>
+                <w:b w:val="0"/>
+                <w:bCs/>
+                <w:color w:val="auto"/>
+                <w:sz w:val="20"/>
+                <w:szCs w:val="20"/>
+              </w:rPr>
+              <w:t>This</w:t>
+            </w:r>
+            <w:r>
+              <w:rPr>
+                <w:b w:val="0"/>
+                <w:bCs/>
+                <w:color w:val="auto"/>
+                <w:sz w:val="20"/>
+                <w:szCs w:val="20"/>
+              </w:rPr>
+              <w:t xml:space="preserve"> Movement Cooperative project provides ETL connectors to integrate </w:t>
+            </w:r>
+            <w:r>
+              <w:rPr>
+                <w:b w:val="0"/>
+                <w:bCs/>
+                <w:color w:val="auto"/>
+                <w:sz w:val="20"/>
+                <w:szCs w:val="20"/>
+              </w:rPr>
+              <w:t>NGP</w:t>
+            </w:r>
+            <w:r>
+              <w:rPr>
+                <w:b w:val="0"/>
+                <w:bCs/>
+                <w:color w:val="auto"/>
+                <w:sz w:val="20"/>
+                <w:szCs w:val="20"/>
+              </w:rPr>
+              <w:t>VAN with other data sources commonly used by progressive organizations.</w:t>
+            </w:r>
+            <w:r>
+              <w:rPr>
+                <w:b w:val="0"/>
+                <w:bCs/>
+                <w:color w:val="auto"/>
+                <w:sz w:val="20"/>
+                <w:szCs w:val="20"/>
+              </w:rPr>
+              <w:t xml:space="preserve"> As of Oct 2020, I am the top volunteer contributor, having submitted 2 new connectors (</w:t>
+            </w:r>
+            <w:proofErr w:type="spellStart"/>
+            <w:r>
+              <w:rPr>
+                <w:b w:val="0"/>
+                <w:bCs/>
+                <w:color w:val="auto"/>
+                <w:sz w:val="20"/>
+                <w:szCs w:val="20"/>
+              </w:rPr>
+              <w:t>Bloomerang</w:t>
+            </w:r>
+            <w:proofErr w:type="spellEnd"/>
+            <w:r>
+              <w:rPr>
+                <w:b w:val="0"/>
+                <w:bCs/>
+                <w:color w:val="auto"/>
+                <w:sz w:val="20"/>
+                <w:szCs w:val="20"/>
+              </w:rPr>
+              <w:t xml:space="preserve"> and Periscope/Sisense), over 20 documentation PRs, and ~3000 lines of code:</w:t>
+            </w:r>
+            <w:r>
+              <w:rPr>
+                <w:b w:val="0"/>
+                <w:bCs/>
+                <w:color w:val="auto"/>
+                <w:sz w:val="20"/>
+                <w:szCs w:val="20"/>
+              </w:rPr>
+              <w:t xml:space="preserve"> </w:t>
+            </w:r>
+            <w:r>
+              <w:rPr>
+                <w:rStyle w:val="Hyperlink"/>
+                <w:b w:val="0"/>
+                <w:sz w:val="20"/>
+                <w:szCs w:val="20"/>
+              </w:rPr>
+              <w:t xml:space="preserve"> </w:t>
+            </w:r>
+            <w:r>
+              <w:rPr>
+                <w:rStyle w:val="Hyperlink"/>
+                <w:b w:val="0"/>
+                <w:sz w:val="20"/>
+                <w:szCs w:val="20"/>
+              </w:rPr>
+              <w:t>https://github.com/move-coop/parsons/commits?author=rgriff23</w:t>
+            </w:r>
+          </w:p>
+          <w:p>
+            <w:pPr>
+              <w:pStyle w:val="Heading1"/>
+              <w:spacing w:before="0" w:after="80"/>
+              <w:ind w:left="360" w:right="302" w:hanging="360"/>
+              <w:rPr>
+                <w:b w:val="0"/>
+                <w:color w:val="auto"/>
+                <w:sz w:val="20"/>
+                <w:szCs w:val="20"/>
+              </w:rPr>
+            </w:pPr>
+            <w:r>
+              <w:rPr>
+                <w:color w:val="auto"/>
+                <w:sz w:val="20"/>
+                <w:szCs w:val="20"/>
+              </w:rPr>
               <w:t>‘b</w:t>
             </w:r>
             <w:r>
@@ -2586,16 +3058,7 @@
                 <w:sz w:val="20"/>
                 <w:szCs w:val="20"/>
               </w:rPr>
-              <w:t>An R w</w:t>
-            </w:r>
-            <w:r>
-              <w:rPr>
-                <w:b w:val="0"/>
-                <w:color w:val="auto"/>
-                <w:sz w:val="20"/>
-                <w:szCs w:val="20"/>
-              </w:rPr>
-              <w:t xml:space="preserve">rapper for </w:t>
+              <w:t xml:space="preserve">I am the solo author of an R wrapper for </w:t>
             </w:r>
             <w:proofErr w:type="spellStart"/>
             <w:r>
@@ -2615,52 +3078,7 @@
                 <w:sz w:val="20"/>
                 <w:szCs w:val="20"/>
               </w:rPr>
-              <w:t>, a</w:t>
-            </w:r>
-            <w:r>
-              <w:rPr>
-                <w:b w:val="0"/>
-                <w:color w:val="auto"/>
-                <w:sz w:val="20"/>
-                <w:szCs w:val="20"/>
-              </w:rPr>
-              <w:t xml:space="preserve">n executable </w:t>
-            </w:r>
-            <w:r>
-              <w:rPr>
-                <w:b w:val="0"/>
-                <w:color w:val="auto"/>
-                <w:sz w:val="20"/>
-                <w:szCs w:val="20"/>
-              </w:rPr>
-              <w:t xml:space="preserve">C++ program for Bayesian </w:t>
-            </w:r>
-            <w:r>
-              <w:rPr>
-                <w:b w:val="0"/>
-                <w:color w:val="auto"/>
-                <w:sz w:val="20"/>
-                <w:szCs w:val="20"/>
-              </w:rPr>
-              <w:t xml:space="preserve">phylogenetic </w:t>
-            </w:r>
-            <w:r>
-              <w:rPr>
-                <w:b w:val="0"/>
-                <w:color w:val="auto"/>
-                <w:sz w:val="20"/>
-                <w:szCs w:val="20"/>
-              </w:rPr>
-              <w:t>models.</w:t>
-            </w:r>
-            <w:r>
-              <w:rPr>
-                <w:b w:val="0"/>
-                <w:color w:val="auto"/>
-                <w:sz w:val="20"/>
-                <w:szCs w:val="20"/>
-              </w:rPr>
-              <w:t xml:space="preserve"> </w:t>
+              <w:t xml:space="preserve">, an executable C++ program for Bayesian phylogenetic models. </w:t>
             </w:r>
             <w:hyperlink r:id="rId12" w:history="1">
               <w:r>
@@ -2686,6 +3104,43 @@
           <w:p>
             <w:pPr>
               <w:pStyle w:val="Heading1"/>
+              <w:spacing w:before="240" w:after="80"/>
+              <w:ind w:right="302"/>
+              <w:rPr>
+                <w:color w:val="800000"/>
+                <w:sz w:val="24"/>
+                <w:szCs w:val="24"/>
+              </w:rPr>
+            </w:pPr>
+            <w:r>
+              <w:rPr>
+                <w:color w:val="800000"/>
+                <w:sz w:val="24"/>
+                <w:szCs w:val="24"/>
+              </w:rPr>
+              <w:lastRenderedPageBreak/>
+              <w:t xml:space="preserve">INDEPENDENT </w:t>
+            </w:r>
+            <w:r>
+              <w:rPr>
+                <w:color w:val="800000"/>
+                <w:sz w:val="24"/>
+                <w:szCs w:val="24"/>
+              </w:rPr>
+              <w:t xml:space="preserve">DATA SCIENCE </w:t>
+            </w:r>
+            <w:r>
+              <w:rPr>
+                <w:color w:val="800000"/>
+                <w:sz w:val="24"/>
+                <w:szCs w:val="24"/>
+              </w:rPr>
+              <w:t>PROJECTS</w:t>
+            </w:r>
+          </w:p>
+          <w:p>
+            <w:pPr>
+              <w:pStyle w:val="Heading1"/>
               <w:spacing w:before="0" w:after="80"/>
               <w:ind w:left="360" w:right="302" w:hanging="360"/>
               <w:rPr>
@@ -2784,16 +3239,34 @@
                 <w:sz w:val="20"/>
                 <w:szCs w:val="20"/>
               </w:rPr>
-              <w:t>45</w:t>
-            </w:r>
-            <w:r>
-              <w:rPr>
-                <w:b w:val="0"/>
-                <w:color w:val="auto"/>
-                <w:sz w:val="20"/>
-                <w:szCs w:val="20"/>
-              </w:rPr>
-              <w:t xml:space="preserve">k times on Kaggle as of </w:t>
+              <w:t>5</w:t>
+            </w:r>
+            <w:r>
+              <w:rPr>
+                <w:b w:val="0"/>
+                <w:color w:val="auto"/>
+                <w:sz w:val="20"/>
+                <w:szCs w:val="20"/>
+              </w:rPr>
+              <w:t>6</w:t>
+            </w:r>
+            <w:r>
+              <w:rPr>
+                <w:b w:val="0"/>
+                <w:color w:val="auto"/>
+                <w:sz w:val="20"/>
+                <w:szCs w:val="20"/>
+              </w:rPr>
+              <w:t>K</w:t>
+            </w:r>
+            <w:r>
+              <w:rPr>
+                <w:b w:val="0"/>
+                <w:color w:val="auto"/>
+                <w:sz w:val="20"/>
+                <w:szCs w:val="20"/>
+              </w:rPr>
+              <w:t xml:space="preserve"> times on Kaggle as of </w:t>
             </w:r>
             <w:proofErr w:type="gramStart"/>
             <w:r>
@@ -2803,7 +3276,7 @@
                 <w:sz w:val="20"/>
                 <w:szCs w:val="20"/>
               </w:rPr>
-              <w:t>Jan</w:t>
+              <w:t>Oct</w:t>
             </w:r>
             <w:r>
               <w:rPr>
@@ -2822,16 +3295,16 @@
                 <w:sz w:val="20"/>
                 <w:szCs w:val="20"/>
               </w:rPr>
-              <w:t xml:space="preserve"> 201</w:t>
-            </w:r>
-            <w:r>
-              <w:rPr>
-                <w:b w:val="0"/>
-                <w:color w:val="auto"/>
-                <w:sz w:val="20"/>
-                <w:szCs w:val="20"/>
-              </w:rPr>
-              <w:t>9</w:t>
+              <w:t xml:space="preserve"> 20</w:t>
+            </w:r>
+            <w:r>
+              <w:rPr>
+                <w:b w:val="0"/>
+                <w:color w:val="auto"/>
+                <w:sz w:val="20"/>
+                <w:szCs w:val="20"/>
+              </w:rPr>
+              <w:t>20</w:t>
             </w:r>
             <w:r>
               <w:rPr>
@@ -3122,8 +3595,8 @@
               <w:ind w:right="302"/>
               <w:rPr>
                 <w:color w:val="800000"/>
-                <w:sz w:val="20"/>
-                <w:szCs w:val="20"/>
+                <w:sz w:val="24"/>
+                <w:szCs w:val="24"/>
               </w:rPr>
             </w:pPr>
             <w:r>
@@ -3132,265 +3605,7 @@
                 <w:sz w:val="24"/>
                 <w:szCs w:val="24"/>
               </w:rPr>
-              <w:t>EDUCATION</w:t>
-            </w:r>
-            <w:bookmarkStart w:id="8" w:name="_g58h81nci9pu" w:colFirst="0" w:colLast="0"/>
-            <w:bookmarkEnd w:id="8"/>
-          </w:p>
-          <w:p>
-            <w:pPr>
-              <w:pStyle w:val="Heading1"/>
-              <w:spacing w:before="0"/>
-              <w:ind w:right="302"/>
-              <w:rPr>
-                <w:color w:val="auto"/>
-                <w:sz w:val="20"/>
-                <w:szCs w:val="20"/>
-              </w:rPr>
-            </w:pPr>
-            <w:r>
-              <w:rPr>
-                <w:color w:val="auto"/>
-                <w:sz w:val="20"/>
-                <w:szCs w:val="20"/>
-              </w:rPr>
-              <w:t>Ph</w:t>
-            </w:r>
-            <w:r>
-              <w:rPr>
-                <w:color w:val="auto"/>
-                <w:sz w:val="20"/>
-                <w:szCs w:val="20"/>
-              </w:rPr>
-              <w:t xml:space="preserve">.D. </w:t>
-            </w:r>
-            <w:r>
-              <w:rPr>
-                <w:color w:val="auto"/>
-                <w:sz w:val="20"/>
-                <w:szCs w:val="20"/>
-              </w:rPr>
-              <w:t xml:space="preserve">in </w:t>
-            </w:r>
-            <w:r>
-              <w:rPr>
-                <w:color w:val="auto"/>
-                <w:sz w:val="20"/>
-                <w:szCs w:val="20"/>
-              </w:rPr>
-              <w:t xml:space="preserve">Human </w:t>
-            </w:r>
-            <w:r>
-              <w:rPr>
-                <w:color w:val="auto"/>
-                <w:sz w:val="20"/>
-                <w:szCs w:val="20"/>
-              </w:rPr>
-              <w:t xml:space="preserve">Evolutionary </w:t>
-            </w:r>
-            <w:r>
-              <w:rPr>
-                <w:color w:val="auto"/>
-                <w:sz w:val="20"/>
-                <w:szCs w:val="20"/>
-              </w:rPr>
-              <w:t>Biology</w:t>
-            </w:r>
-            <w:r>
-              <w:rPr>
-                <w:color w:val="auto"/>
-                <w:sz w:val="20"/>
-                <w:szCs w:val="20"/>
-              </w:rPr>
-              <w:t>,</w:t>
-            </w:r>
-            <w:r>
-              <w:rPr>
-                <w:b w:val="0"/>
-                <w:i/>
-                <w:color w:val="auto"/>
-                <w:sz w:val="20"/>
-                <w:szCs w:val="20"/>
-              </w:rPr>
-              <w:t xml:space="preserve"> </w:t>
-            </w:r>
-            <w:r>
-              <w:rPr>
-                <w:b w:val="0"/>
-                <w:color w:val="auto"/>
-                <w:sz w:val="20"/>
-                <w:szCs w:val="20"/>
-              </w:rPr>
-              <w:t xml:space="preserve">Duke University                </w:t>
-            </w:r>
-            <w:r>
-              <w:rPr>
-                <w:b w:val="0"/>
-                <w:color w:val="auto"/>
-                <w:sz w:val="20"/>
-                <w:szCs w:val="20"/>
-              </w:rPr>
-              <w:t xml:space="preserve">                               </w:t>
-            </w:r>
-            <w:r>
-              <w:rPr>
-                <w:b w:val="0"/>
-                <w:color w:val="auto"/>
-                <w:sz w:val="20"/>
-                <w:szCs w:val="20"/>
-              </w:rPr>
-              <w:t xml:space="preserve">  </w:t>
-            </w:r>
-            <w:r>
-              <w:rPr>
-                <w:b w:val="0"/>
-                <w:color w:val="auto"/>
-                <w:sz w:val="20"/>
-                <w:szCs w:val="20"/>
-              </w:rPr>
-              <w:t xml:space="preserve">                               </w:t>
-            </w:r>
-            <w:r>
-              <w:rPr>
-                <w:b w:val="0"/>
-                <w:color w:val="808080" w:themeColor="background1" w:themeShade="80"/>
-                <w:sz w:val="20"/>
-                <w:szCs w:val="20"/>
-              </w:rPr>
-              <w:t>May 2018</w:t>
-            </w:r>
-            <w:bookmarkStart w:id="9" w:name="_czfiadnsgnzp" w:colFirst="0" w:colLast="0"/>
-            <w:bookmarkEnd w:id="9"/>
-          </w:p>
-          <w:p>
-            <w:pPr>
-              <w:pStyle w:val="Heading1"/>
-              <w:spacing w:before="0"/>
-              <w:ind w:right="302"/>
-              <w:rPr>
-                <w:b w:val="0"/>
-                <w:color w:val="808080" w:themeColor="background1" w:themeShade="80"/>
-                <w:sz w:val="20"/>
-                <w:szCs w:val="20"/>
-              </w:rPr>
-            </w:pPr>
-            <w:r>
-              <w:rPr>
-                <w:color w:val="auto"/>
-                <w:sz w:val="20"/>
-                <w:szCs w:val="20"/>
-              </w:rPr>
-              <w:t>B</w:t>
-            </w:r>
-            <w:r>
-              <w:rPr>
-                <w:color w:val="auto"/>
-                <w:sz w:val="20"/>
-                <w:szCs w:val="20"/>
-              </w:rPr>
-              <w:t>.</w:t>
-            </w:r>
-            <w:r>
-              <w:rPr>
-                <w:color w:val="auto"/>
-                <w:sz w:val="20"/>
-                <w:szCs w:val="20"/>
-              </w:rPr>
-              <w:t>A</w:t>
-            </w:r>
-            <w:r>
-              <w:rPr>
-                <w:color w:val="auto"/>
-                <w:sz w:val="20"/>
-                <w:szCs w:val="20"/>
-              </w:rPr>
-              <w:t>.</w:t>
-            </w:r>
-            <w:r>
-              <w:rPr>
-                <w:color w:val="auto"/>
-                <w:sz w:val="20"/>
-                <w:szCs w:val="20"/>
-              </w:rPr>
-              <w:t xml:space="preserve"> in Human Evolutionary Biology,</w:t>
-            </w:r>
-            <w:r>
-              <w:rPr>
-                <w:b w:val="0"/>
-                <w:i/>
-                <w:color w:val="auto"/>
-                <w:sz w:val="20"/>
-                <w:szCs w:val="20"/>
-              </w:rPr>
-              <w:t xml:space="preserve"> </w:t>
-            </w:r>
-            <w:r>
-              <w:rPr>
-                <w:b w:val="0"/>
-                <w:color w:val="auto"/>
-                <w:sz w:val="20"/>
-                <w:szCs w:val="20"/>
-              </w:rPr>
-              <w:t>Harvard University</w:t>
-            </w:r>
-            <w:r>
-              <w:rPr>
-                <w:b w:val="0"/>
-                <w:color w:val="auto"/>
-                <w:sz w:val="20"/>
-                <w:szCs w:val="20"/>
-              </w:rPr>
-              <w:t xml:space="preserve">   </w:t>
-            </w:r>
-            <w:r>
-              <w:rPr>
-                <w:b w:val="0"/>
-                <w:color w:val="auto"/>
-                <w:sz w:val="20"/>
-                <w:szCs w:val="20"/>
-              </w:rPr>
-              <w:t xml:space="preserve">                                                                           </w:t>
-            </w:r>
-            <w:r>
-              <w:rPr>
-                <w:b w:val="0"/>
-                <w:color w:val="808080" w:themeColor="background1" w:themeShade="80"/>
-                <w:sz w:val="20"/>
-                <w:szCs w:val="20"/>
-              </w:rPr>
-              <w:t>May 2010</w:t>
-            </w:r>
-          </w:p>
-          <w:p>
-            <w:pPr>
-              <w:pStyle w:val="Heading2"/>
-              <w:spacing w:before="0" w:after="80"/>
-              <w:ind w:right="302"/>
-              <w:rPr>
-                <w:color w:val="800000"/>
-                <w:sz w:val="24"/>
-                <w:szCs w:val="24"/>
-              </w:rPr>
-            </w:pPr>
-          </w:p>
-          <w:p>
-            <w:pPr>
-              <w:pStyle w:val="Heading1"/>
-              <w:spacing w:before="240" w:after="80"/>
-              <w:ind w:right="302"/>
-              <w:rPr>
-                <w:color w:val="800000"/>
-                <w:sz w:val="24"/>
-                <w:szCs w:val="24"/>
-              </w:rPr>
-            </w:pPr>
-            <w:r>
-              <w:rPr>
-                <w:color w:val="800000"/>
-                <w:sz w:val="24"/>
-                <w:szCs w:val="24"/>
-              </w:rPr>
-              <w:t>DATA SCIENCE TEACHING</w:t>
+              <w:t>TEACHING</w:t>
             </w:r>
           </w:p>
           <w:p>
@@ -3840,16 +4055,7 @@
                 <w:i/>
                 <w:iCs/>
               </w:rPr>
-              <w:t xml:space="preserve">Social Science </w:t>
-            </w:r>
-            <w:bookmarkStart w:id="10" w:name="_GoBack"/>
-            <w:bookmarkEnd w:id="10"/>
-            <w:r>
-              <w:rPr>
-                <w:i/>
-                <w:iCs/>
-              </w:rPr>
-              <w:t>&amp; Medicin</w:t>
+              <w:t>Social Science &amp; Medicin</w:t>
             </w:r>
             <w:r>
               <w:rPr>
@@ -4026,21 +4232,7 @@
               <w:rPr>
                 <w:rStyle w:val="Emphasis"/>
               </w:rPr>
-              <w:t xml:space="preserve">Biological Journal of the </w:t>
-            </w:r>
-            <w:proofErr w:type="spellStart"/>
-            <w:r>
-              <w:rPr>
-                <w:rStyle w:val="Emphasis"/>
-              </w:rPr>
-              <w:t>Linnean</w:t>
-            </w:r>
-            <w:proofErr w:type="spellEnd"/>
-            <w:r>
-              <w:rPr>
-                <w:rStyle w:val="Emphasis"/>
-              </w:rPr>
-              <w:t xml:space="preserve"> Society</w:t>
+              <w:t>Biological Journal of the Linnean Society</w:t>
             </w:r>
             <w:r>
               <w:t xml:space="preserve">, 121(1): 223-228. </w:t>
@@ -4422,12 +4614,12 @@
                 <w:rFonts w:ascii="Georgia" w:eastAsia="Georgia" w:hAnsi="Georgia" w:cs="Georgia"/>
               </w:rPr>
             </w:pPr>
-            <w:bookmarkStart w:id="11" w:name="_ihmpz3l721kj" w:colFirst="0" w:colLast="0"/>
-            <w:bookmarkStart w:id="12" w:name="_tuxh7mwdaxox" w:colFirst="0" w:colLast="0"/>
-            <w:bookmarkStart w:id="13" w:name="_41miu7z73j2a" w:colFirst="0" w:colLast="0"/>
+            <w:bookmarkStart w:id="9" w:name="_ihmpz3l721kj" w:colFirst="0" w:colLast="0"/>
+            <w:bookmarkStart w:id="10" w:name="_tuxh7mwdaxox" w:colFirst="0" w:colLast="0"/>
+            <w:bookmarkStart w:id="11" w:name="_41miu7z73j2a" w:colFirst="0" w:colLast="0"/>
+            <w:bookmarkEnd w:id="9"/>
+            <w:bookmarkEnd w:id="10"/>
             <w:bookmarkEnd w:id="11"/>
-            <w:bookmarkEnd w:id="12"/>
-            <w:bookmarkEnd w:id="13"/>
           </w:p>
         </w:tc>
       </w:tr>
@@ -4452,7 +4644,7 @@
 </file>
 
 <file path=word/endnotes.xml><?xml version="1.0" encoding="utf-8"?>
-<w:endnotes xmlns:wpc="http://schemas.microsoft.com/office/word/2010/wordprocessingCanvas" xmlns:cx="http://schemas.microsoft.com/office/drawing/2014/chartex" xmlns:cx1="http://schemas.microsoft.com/office/drawing/2015/9/8/chartex" xmlns:cx2="http://schemas.microsoft.com/office/drawing/2015/10/21/chartex" xmlns:cx3="http://schemas.microsoft.com/office/drawing/2016/5/9/chartex" xmlns:cx4="http://schemas.microsoft.com/office/drawing/2016/5/10/chartex" xmlns:cx5="http://schemas.microsoft.com/office/drawing/2016/5/11/chartex" xmlns:cx6="http://schemas.microsoft.com/office/drawing/2016/5/12/chartex" xmlns:cx7="http://schemas.microsoft.com/office/drawing/2016/5/13/chartex" xmlns:cx8="http://schemas.microsoft.com/office/drawing/2016/5/14/chartex" xmlns:mc="http://schemas.openxmlformats.org/markup-compatibility/2006" xmlns:aink="http://schemas.microsoft.com/office/drawing/2016/ink" xmlns:am3d="http://schemas.microsoft.com/office/drawing/2017/model3d" xmlns:o="urn:schemas-microsoft-com:office:office" xmlns:r="http://schemas.openxmlformats.org/officeDocument/2006/relationships" xmlns:m="http://schemas.openxmlformats.org/officeDocument/2006/math" xmlns:v="urn:schemas-microsoft-com:vml" xmlns:wp14="http://schemas.microsoft.com/office/word/2010/wordprocessingDrawing" xmlns:wp="http://schemas.openxmlformats.org/drawingml/2006/wordprocessingDrawing" xmlns:w10="urn:schemas-microsoft-com:office:word" xmlns:w="http://schemas.openxmlformats.org/wordprocessingml/2006/main" xmlns:w14="http://schemas.microsoft.com/office/word/2010/wordml" xmlns:w15="http://schemas.microsoft.com/office/word/2012/wordml" xmlns:w16cid="http://schemas.microsoft.com/office/word/2016/wordml/cid" xmlns:w16se="http://schemas.microsoft.com/office/word/2015/wordml/symex" xmlns:wpg="http://schemas.microsoft.com/office/word/2010/wordprocessingGroup" xmlns:wpi="http://schemas.microsoft.com/office/word/2010/wordprocessingInk" xmlns:wne="http://schemas.microsoft.com/office/word/2006/wordml" xmlns:wps="http://schemas.microsoft.com/office/word/2010/wordprocessingShape" mc:Ignorable="w14 w15 w16se w16cid wp14">
+<w:endnotes xmlns:wpc="http://schemas.microsoft.com/office/word/2010/wordprocessingCanvas" xmlns:cx="http://schemas.microsoft.com/office/drawing/2014/chartex" xmlns:cx1="http://schemas.microsoft.com/office/drawing/2015/9/8/chartex" xmlns:cx2="http://schemas.microsoft.com/office/drawing/2015/10/21/chartex" xmlns:cx3="http://schemas.microsoft.com/office/drawing/2016/5/9/chartex" xmlns:cx4="http://schemas.microsoft.com/office/drawing/2016/5/10/chartex" xmlns:cx5="http://schemas.microsoft.com/office/drawing/2016/5/11/chartex" xmlns:cx6="http://schemas.microsoft.com/office/drawing/2016/5/12/chartex" xmlns:cx7="http://schemas.microsoft.com/office/drawing/2016/5/13/chartex" xmlns:cx8="http://schemas.microsoft.com/office/drawing/2016/5/14/chartex" xmlns:mc="http://schemas.openxmlformats.org/markup-compatibility/2006" xmlns:aink="http://schemas.microsoft.com/office/drawing/2016/ink" xmlns:am3d="http://schemas.microsoft.com/office/drawing/2017/model3d" xmlns:o="urn:schemas-microsoft-com:office:office" xmlns:r="http://schemas.openxmlformats.org/officeDocument/2006/relationships" xmlns:m="http://schemas.openxmlformats.org/officeDocument/2006/math" xmlns:v="urn:schemas-microsoft-com:vml" xmlns:wp14="http://schemas.microsoft.com/office/word/2010/wordprocessingDrawing" xmlns:wp="http://schemas.openxmlformats.org/drawingml/2006/wordprocessingDrawing" xmlns:w10="urn:schemas-microsoft-com:office:word" xmlns:w="http://schemas.openxmlformats.org/wordprocessingml/2006/main" xmlns:w14="http://schemas.microsoft.com/office/word/2010/wordml" xmlns:w15="http://schemas.microsoft.com/office/word/2012/wordml" xmlns:w16cex="http://schemas.microsoft.com/office/word/2018/wordml/cex" xmlns:w16cid="http://schemas.microsoft.com/office/word/2016/wordml/cid" xmlns:w16="http://schemas.microsoft.com/office/word/2018/wordml" xmlns:w16se="http://schemas.microsoft.com/office/word/2015/wordml/symex" xmlns:wpg="http://schemas.microsoft.com/office/word/2010/wordprocessingGroup" xmlns:wpi="http://schemas.microsoft.com/office/word/2010/wordprocessingInk" xmlns:wne="http://schemas.microsoft.com/office/word/2006/wordml" xmlns:wps="http://schemas.microsoft.com/office/word/2010/wordprocessingShape" mc:Ignorable="w14 w15 w16se w16cid w16 w16cex wp14">
   <w:endnote w:type="separator" w:id="-1">
     <w:p>
       <w:pPr>
@@ -4477,7 +4669,7 @@
 </file>
 
 <file path=word/footnotes.xml><?xml version="1.0" encoding="utf-8"?>
-<w:footnotes xmlns:wpc="http://schemas.microsoft.com/office/word/2010/wordprocessingCanvas" xmlns:cx="http://schemas.microsoft.com/office/drawing/2014/chartex" xmlns:cx1="http://schemas.microsoft.com/office/drawing/2015/9/8/chartex" xmlns:cx2="http://schemas.microsoft.com/office/drawing/2015/10/21/chartex" xmlns:cx3="http://schemas.microsoft.com/office/drawing/2016/5/9/chartex" xmlns:cx4="http://schemas.microsoft.com/office/drawing/2016/5/10/chartex" xmlns:cx5="http://schemas.microsoft.com/office/drawing/2016/5/11/chartex" xmlns:cx6="http://schemas.microsoft.com/office/drawing/2016/5/12/chartex" xmlns:cx7="http://schemas.microsoft.com/office/drawing/2016/5/13/chartex" xmlns:cx8="http://schemas.microsoft.com/office/drawing/2016/5/14/chartex" xmlns:mc="http://schemas.openxmlformats.org/markup-compatibility/2006" xmlns:aink="http://schemas.microsoft.com/office/drawing/2016/ink" xmlns:am3d="http://schemas.microsoft.com/office/drawing/2017/model3d" xmlns:o="urn:schemas-microsoft-com:office:office" xmlns:r="http://schemas.openxmlformats.org/officeDocument/2006/relationships" xmlns:m="http://schemas.openxmlformats.org/officeDocument/2006/math" xmlns:v="urn:schemas-microsoft-com:vml" xmlns:wp14="http://schemas.microsoft.com/office/word/2010/wordprocessingDrawing" xmlns:wp="http://schemas.openxmlformats.org/drawingml/2006/wordprocessingDrawing" xmlns:w10="urn:schemas-microsoft-com:office:word" xmlns:w="http://schemas.openxmlformats.org/wordprocessingml/2006/main" xmlns:w14="http://schemas.microsoft.com/office/word/2010/wordml" xmlns:w15="http://schemas.microsoft.com/office/word/2012/wordml" xmlns:w16cid="http://schemas.microsoft.com/office/word/2016/wordml/cid" xmlns:w16se="http://schemas.microsoft.com/office/word/2015/wordml/symex" xmlns:wpg="http://schemas.microsoft.com/office/word/2010/wordprocessingGroup" xmlns:wpi="http://schemas.microsoft.com/office/word/2010/wordprocessingInk" xmlns:wne="http://schemas.microsoft.com/office/word/2006/wordml" xmlns:wps="http://schemas.microsoft.com/office/word/2010/wordprocessingShape" mc:Ignorable="w14 w15 w16se w16cid wp14">
+<w:footnotes xmlns:wpc="http://schemas.microsoft.com/office/word/2010/wordprocessingCanvas" xmlns:cx="http://schemas.microsoft.com/office/drawing/2014/chartex" xmlns:cx1="http://schemas.microsoft.com/office/drawing/2015/9/8/chartex" xmlns:cx2="http://schemas.microsoft.com/office/drawing/2015/10/21/chartex" xmlns:cx3="http://schemas.microsoft.com/office/drawing/2016/5/9/chartex" xmlns:cx4="http://schemas.microsoft.com/office/drawing/2016/5/10/chartex" xmlns:cx5="http://schemas.microsoft.com/office/drawing/2016/5/11/chartex" xmlns:cx6="http://schemas.microsoft.com/office/drawing/2016/5/12/chartex" xmlns:cx7="http://schemas.microsoft.com/office/drawing/2016/5/13/chartex" xmlns:cx8="http://schemas.microsoft.com/office/drawing/2016/5/14/chartex" xmlns:mc="http://schemas.openxmlformats.org/markup-compatibility/2006" xmlns:aink="http://schemas.microsoft.com/office/drawing/2016/ink" xmlns:am3d="http://schemas.microsoft.com/office/drawing/2017/model3d" xmlns:o="urn:schemas-microsoft-com:office:office" xmlns:r="http://schemas.openxmlformats.org/officeDocument/2006/relationships" xmlns:m="http://schemas.openxmlformats.org/officeDocument/2006/math" xmlns:v="urn:schemas-microsoft-com:vml" xmlns:wp14="http://schemas.microsoft.com/office/word/2010/wordprocessingDrawing" xmlns:wp="http://schemas.openxmlformats.org/drawingml/2006/wordprocessingDrawing" xmlns:w10="urn:schemas-microsoft-com:office:word" xmlns:w="http://schemas.openxmlformats.org/wordprocessingml/2006/main" xmlns:w14="http://schemas.microsoft.com/office/word/2010/wordml" xmlns:w15="http://schemas.microsoft.com/office/word/2012/wordml" xmlns:w16cex="http://schemas.microsoft.com/office/word/2018/wordml/cex" xmlns:w16cid="http://schemas.microsoft.com/office/word/2016/wordml/cid" xmlns:w16="http://schemas.microsoft.com/office/word/2018/wordml" xmlns:w16se="http://schemas.microsoft.com/office/word/2015/wordml/symex" xmlns:wpg="http://schemas.microsoft.com/office/word/2010/wordprocessingGroup" xmlns:wpi="http://schemas.microsoft.com/office/word/2010/wordprocessingInk" xmlns:wne="http://schemas.microsoft.com/office/word/2006/wordml" xmlns:wps="http://schemas.microsoft.com/office/word/2010/wordprocessingShape" mc:Ignorable="w14 w15 w16se w16cid w16 w16cex wp14">
   <w:footnote w:type="separator" w:id="-1">
     <w:p>
       <w:pPr>
@@ -4502,7 +4694,7 @@
 </file>
 
 <file path=word/numbering.xml><?xml version="1.0" encoding="utf-8"?>
-<w:numbering xmlns:wpc="http://schemas.microsoft.com/office/word/2010/wordprocessingCanvas" xmlns:cx="http://schemas.microsoft.com/office/drawing/2014/chartex" xmlns:cx1="http://schemas.microsoft.com/office/drawing/2015/9/8/chartex" xmlns:cx2="http://schemas.microsoft.com/office/drawing/2015/10/21/chartex" xmlns:cx3="http://schemas.microsoft.com/office/drawing/2016/5/9/chartex" xmlns:cx4="http://schemas.microsoft.com/office/drawing/2016/5/10/chartex" xmlns:cx5="http://schemas.microsoft.com/office/drawing/2016/5/11/chartex" xmlns:cx6="http://schemas.microsoft.com/office/drawing/2016/5/12/chartex" xmlns:cx7="http://schemas.microsoft.com/office/drawing/2016/5/13/chartex" xmlns:cx8="http://schemas.microsoft.com/office/drawing/2016/5/14/chartex" xmlns:mc="http://schemas.openxmlformats.org/markup-compatibility/2006" xmlns:aink="http://schemas.microsoft.com/office/drawing/2016/ink" xmlns:am3d="http://schemas.microsoft.com/office/drawing/2017/model3d" xmlns:o="urn:schemas-microsoft-com:office:office" xmlns:r="http://schemas.openxmlformats.org/officeDocument/2006/relationships" xmlns:m="http://schemas.openxmlformats.org/officeDocument/2006/math" xmlns:v="urn:schemas-microsoft-com:vml" xmlns:wp14="http://schemas.microsoft.com/office/word/2010/wordprocessingDrawing" xmlns:wp="http://schemas.openxmlformats.org/drawingml/2006/wordprocessingDrawing" xmlns:w10="urn:schemas-microsoft-com:office:word" xmlns:w="http://schemas.openxmlformats.org/wordprocessingml/2006/main" xmlns:w14="http://schemas.microsoft.com/office/word/2010/wordml" xmlns:w15="http://schemas.microsoft.com/office/word/2012/wordml" xmlns:w16cid="http://schemas.microsoft.com/office/word/2016/wordml/cid" xmlns:w16se="http://schemas.microsoft.com/office/word/2015/wordml/symex" xmlns:wpg="http://schemas.microsoft.com/office/word/2010/wordprocessingGroup" xmlns:wpi="http://schemas.microsoft.com/office/word/2010/wordprocessingInk" xmlns:wne="http://schemas.microsoft.com/office/word/2006/wordml" xmlns:wps="http://schemas.microsoft.com/office/word/2010/wordprocessingShape" mc:Ignorable="w14 w15 w16se w16cid wp14">
+<w:numbering xmlns:wpc="http://schemas.microsoft.com/office/word/2010/wordprocessingCanvas" xmlns:cx="http://schemas.microsoft.com/office/drawing/2014/chartex" xmlns:cx1="http://schemas.microsoft.com/office/drawing/2015/9/8/chartex" xmlns:cx2="http://schemas.microsoft.com/office/drawing/2015/10/21/chartex" xmlns:cx3="http://schemas.microsoft.com/office/drawing/2016/5/9/chartex" xmlns:cx4="http://schemas.microsoft.com/office/drawing/2016/5/10/chartex" xmlns:cx5="http://schemas.microsoft.com/office/drawing/2016/5/11/chartex" xmlns:cx6="http://schemas.microsoft.com/office/drawing/2016/5/12/chartex" xmlns:cx7="http://schemas.microsoft.com/office/drawing/2016/5/13/chartex" xmlns:cx8="http://schemas.microsoft.com/office/drawing/2016/5/14/chartex" xmlns:mc="http://schemas.openxmlformats.org/markup-compatibility/2006" xmlns:aink="http://schemas.microsoft.com/office/drawing/2016/ink" xmlns:am3d="http://schemas.microsoft.com/office/drawing/2017/model3d" xmlns:o="urn:schemas-microsoft-com:office:office" xmlns:r="http://schemas.openxmlformats.org/officeDocument/2006/relationships" xmlns:m="http://schemas.openxmlformats.org/officeDocument/2006/math" xmlns:v="urn:schemas-microsoft-com:vml" xmlns:wp14="http://schemas.microsoft.com/office/word/2010/wordprocessingDrawing" xmlns:wp="http://schemas.openxmlformats.org/drawingml/2006/wordprocessingDrawing" xmlns:w10="urn:schemas-microsoft-com:office:word" xmlns:w="http://schemas.openxmlformats.org/wordprocessingml/2006/main" xmlns:w14="http://schemas.microsoft.com/office/word/2010/wordml" xmlns:w15="http://schemas.microsoft.com/office/word/2012/wordml" xmlns:w16cex="http://schemas.microsoft.com/office/word/2018/wordml/cex" xmlns:w16cid="http://schemas.microsoft.com/office/word/2016/wordml/cid" xmlns:w16="http://schemas.microsoft.com/office/word/2018/wordml" xmlns:w16se="http://schemas.microsoft.com/office/word/2015/wordml/symex" xmlns:wpg="http://schemas.microsoft.com/office/word/2010/wordprocessingGroup" xmlns:wpi="http://schemas.microsoft.com/office/word/2010/wordprocessingInk" xmlns:wne="http://schemas.microsoft.com/office/word/2006/wordml" xmlns:wps="http://schemas.microsoft.com/office/word/2010/wordprocessingShape" mc:Ignorable="w14 w15 w16se w16cid w16 w16cex wp14">
   <w:abstractNum w:abstractNumId="0" w15:restartNumberingAfterBreak="0">
     <w:nsid w:val="02BB7DCA"/>
     <w:multiLevelType w:val="hybridMultilevel"/>
@@ -6134,7 +6326,7 @@
 </file>
 
 <file path=word/styles.xml><?xml version="1.0" encoding="utf-8"?>
-<w:styles xmlns:mc="http://schemas.openxmlformats.org/markup-compatibility/2006" xmlns:r="http://schemas.openxmlformats.org/officeDocument/2006/relationships" xmlns:w="http://schemas.openxmlformats.org/wordprocessingml/2006/main" xmlns:w14="http://schemas.microsoft.com/office/word/2010/wordml" xmlns:w15="http://schemas.microsoft.com/office/word/2012/wordml" xmlns:w16cid="http://schemas.microsoft.com/office/word/2016/wordml/cid" xmlns:w16se="http://schemas.microsoft.com/office/word/2015/wordml/symex" mc:Ignorable="w14 w15 w16se w16cid">
+<w:styles xmlns:mc="http://schemas.openxmlformats.org/markup-compatibility/2006" xmlns:r="http://schemas.openxmlformats.org/officeDocument/2006/relationships" xmlns:w="http://schemas.openxmlformats.org/wordprocessingml/2006/main" xmlns:w14="http://schemas.microsoft.com/office/word/2010/wordml" xmlns:w15="http://schemas.microsoft.com/office/word/2012/wordml" xmlns:w16cex="http://schemas.microsoft.com/office/word/2018/wordml/cex" xmlns:w16cid="http://schemas.microsoft.com/office/word/2016/wordml/cid" xmlns:w16="http://schemas.microsoft.com/office/word/2018/wordml" xmlns:w16se="http://schemas.microsoft.com/office/word/2015/wordml/symex" mc:Ignorable="w14 w15 w16se w16cid w16 w16cex">
   <w:docDefaults>
     <w:rPrDefault>
       <w:rPr>

</xml_diff>